<commit_message>
Version 2018.07.16.00.x2.10:  - Updates of NOC2018 for NG2019  - Loade3CertsCommand works
</commit_message>
<xml_diff>
--- a/src/AppBundle/Resources/public/pdf/Referee_Self-Assigning.docx
+++ b/src/AppBundle/Resources/public/pdf/Referee_Self-Assigning.docx
@@ -24,7 +24,16 @@
         <w:rPr>
           <w:spacing w:val="-1"/>
         </w:rPr>
-        <w:t>NATIONAL OPEN CUP</w:t>
+        <w:t>NATIONAL</w:t>
+      </w:r>
+      <w:r>
+        <w:rPr>
+          <w:spacing w:val="-2"/>
+        </w:rPr>
+        <w:t xml:space="preserve"> </w:t>
+      </w:r>
+      <w:r>
+        <w:t>GAMES</w:t>
       </w:r>
       <w:r>
         <w:rPr>
@@ -46,6 +55,70 @@
           <w:rFonts w:ascii="Calibri" w:eastAsia="Calibri" w:hAnsi="Calibri" w:cs="Calibri"/>
           <w:b/>
           <w:bCs/>
+          <w:sz w:val="19"/>
+          <w:szCs w:val="19"/>
+        </w:rPr>
+      </w:pPr>
+    </w:p>
+    <w:p>
+      <w:pPr>
+        <w:pStyle w:val="BodyText"/>
+        <w:ind w:left="100" w:firstLine="0"/>
+      </w:pPr>
+      <w:r>
+        <w:t>Game</w:t>
+      </w:r>
+      <w:r>
+        <w:rPr>
+          <w:spacing w:val="-2"/>
+        </w:rPr>
+        <w:t xml:space="preserve"> </w:t>
+      </w:r>
+      <w:r>
+        <w:rPr>
+          <w:spacing w:val="-1"/>
+        </w:rPr>
+        <w:t>schedules</w:t>
+      </w:r>
+      <w:r>
+        <w:rPr>
+          <w:spacing w:val="-3"/>
+        </w:rPr>
+        <w:t xml:space="preserve"> </w:t>
+      </w:r>
+      <w:r>
+        <w:t>are</w:t>
+      </w:r>
+      <w:r>
+        <w:rPr>
+          <w:spacing w:val="-2"/>
+        </w:rPr>
+        <w:t xml:space="preserve"> </w:t>
+      </w:r>
+      <w:r>
+        <w:rPr>
+          <w:spacing w:val="-1"/>
+        </w:rPr>
+        <w:t>now</w:t>
+      </w:r>
+      <w:r>
+        <w:rPr>
+          <w:spacing w:val="-2"/>
+        </w:rPr>
+        <w:t xml:space="preserve"> </w:t>
+      </w:r>
+      <w:r>
+        <w:rPr>
+          <w:spacing w:val="-1"/>
+        </w:rPr>
+        <w:t>posted.</w:t>
+      </w:r>
+    </w:p>
+    <w:p>
+      <w:pPr>
+        <w:spacing w:before="6"/>
+        <w:rPr>
+          <w:rFonts w:ascii="Calibri" w:eastAsia="Calibri" w:hAnsi="Calibri" w:cs="Calibri"/>
           <w:sz w:val="19"/>
           <w:szCs w:val="19"/>
         </w:rPr>
@@ -58,7 +131,136 @@
         <w:ind w:left="100" w:right="1401" w:firstLine="0"/>
       </w:pPr>
       <w:r>
-        <w:t>You may</w:t>
+        <w:t>You</w:t>
+      </w:r>
+      <w:r>
+        <w:rPr>
+          <w:spacing w:val="-1"/>
+        </w:rPr>
+        <w:t xml:space="preserve"> are</w:t>
+      </w:r>
+      <w:r>
+        <w:t xml:space="preserve"> </w:t>
+      </w:r>
+      <w:r>
+        <w:rPr>
+          <w:spacing w:val="-1"/>
+        </w:rPr>
+        <w:t>requested,</w:t>
+      </w:r>
+      <w:r>
+        <w:rPr>
+          <w:spacing w:val="-2"/>
+        </w:rPr>
+        <w:t xml:space="preserve"> </w:t>
+      </w:r>
+      <w:r>
+        <w:t>as soon</w:t>
+      </w:r>
+      <w:r>
+        <w:rPr>
+          <w:spacing w:val="-3"/>
+        </w:rPr>
+        <w:t xml:space="preserve"> </w:t>
+      </w:r>
+      <w:r>
+        <w:t xml:space="preserve">as </w:t>
+      </w:r>
+      <w:r>
+        <w:rPr>
+          <w:spacing w:val="-1"/>
+        </w:rPr>
+        <w:t>possible,</w:t>
+      </w:r>
+      <w:r>
+        <w:t xml:space="preserve"> </w:t>
+      </w:r>
+      <w:r>
+        <w:rPr>
+          <w:spacing w:val="-1"/>
+        </w:rPr>
+        <w:t>to</w:t>
+      </w:r>
+      <w:r>
+        <w:rPr>
+          <w:spacing w:val="1"/>
+        </w:rPr>
+        <w:t xml:space="preserve"> </w:t>
+      </w:r>
+      <w:r>
+        <w:rPr>
+          <w:spacing w:val="-1"/>
+        </w:rPr>
+        <w:t>log into</w:t>
+      </w:r>
+      <w:r>
+        <w:rPr>
+          <w:spacing w:val="1"/>
+        </w:rPr>
+        <w:t xml:space="preserve"> </w:t>
+      </w:r>
+      <w:r>
+        <w:rPr>
+          <w:spacing w:val="-1"/>
+        </w:rPr>
+        <w:t>zAYSO,</w:t>
+      </w:r>
+      <w:r>
+        <w:t xml:space="preserve"> </w:t>
+      </w:r>
+      <w:r>
+        <w:rPr>
+          <w:spacing w:val="-1"/>
+        </w:rPr>
+        <w:t>where</w:t>
+      </w:r>
+      <w:r>
+        <w:t xml:space="preserve"> </w:t>
+      </w:r>
+      <w:r>
+        <w:rPr>
+          <w:spacing w:val="-1"/>
+        </w:rPr>
+        <w:t>you</w:t>
+      </w:r>
+      <w:r>
+        <w:rPr>
+          <w:spacing w:val="-3"/>
+        </w:rPr>
+        <w:t xml:space="preserve"> </w:t>
+      </w:r>
+      <w:r>
+        <w:t xml:space="preserve">will </w:t>
+      </w:r>
+      <w:r>
+        <w:rPr>
+          <w:spacing w:val="-1"/>
+        </w:rPr>
+        <w:t>scroll through the</w:t>
+      </w:r>
+      <w:r>
+        <w:t xml:space="preserve"> </w:t>
+      </w:r>
+      <w:r>
+        <w:rPr>
+          <w:spacing w:val="-1"/>
+        </w:rPr>
+        <w:t>game</w:t>
+      </w:r>
+      <w:r>
+        <w:rPr>
+          <w:spacing w:val="39"/>
+        </w:rPr>
+        <w:t xml:space="preserve"> </w:t>
+      </w:r>
+      <w:r>
+        <w:rPr>
+          <w:spacing w:val="-1"/>
+        </w:rPr>
+        <w:t>schedule</w:t>
+      </w:r>
+      <w:r>
+        <w:t xml:space="preserve"> and</w:t>
       </w:r>
       <w:r>
         <w:rPr>
@@ -422,6 +624,227 @@
           <w:szCs w:val="19"/>
         </w:rPr>
       </w:pPr>
+    </w:p>
+    <w:p>
+      <w:pPr>
+        <w:pStyle w:val="BodyText"/>
+        <w:numPr>
+          <w:ilvl w:val="0"/>
+          <w:numId w:val="7"/>
+        </w:numPr>
+        <w:tabs>
+          <w:tab w:val="left" w:pos="821"/>
+        </w:tabs>
+        <w:spacing w:line="275" w:lineRule="auto"/>
+        <w:ind w:right="1401"/>
+      </w:pPr>
+      <w:r>
+        <w:rPr>
+          <w:spacing w:val="-1"/>
+        </w:rPr>
+        <w:t>All</w:t>
+      </w:r>
+      <w:r>
+        <w:t xml:space="preserve"> </w:t>
+      </w:r>
+      <w:r>
+        <w:rPr>
+          <w:spacing w:val="-1"/>
+        </w:rPr>
+        <w:t>Referees</w:t>
+      </w:r>
+      <w:r>
+        <w:rPr>
+          <w:spacing w:val="-2"/>
+        </w:rPr>
+        <w:t xml:space="preserve"> </w:t>
+      </w:r>
+      <w:r>
+        <w:t xml:space="preserve">will </w:t>
+      </w:r>
+      <w:r>
+        <w:rPr>
+          <w:spacing w:val="-1"/>
+        </w:rPr>
+        <w:t>be</w:t>
+      </w:r>
+      <w:r>
+        <w:rPr>
+          <w:spacing w:val="-2"/>
+        </w:rPr>
+        <w:t xml:space="preserve"> </w:t>
+      </w:r>
+      <w:r>
+        <w:rPr>
+          <w:spacing w:val="-1"/>
+        </w:rPr>
+        <w:t>needed</w:t>
+      </w:r>
+      <w:r>
+        <w:rPr>
+          <w:spacing w:val="-3"/>
+        </w:rPr>
+        <w:t xml:space="preserve"> </w:t>
+      </w:r>
+      <w:r>
+        <w:t>for</w:t>
+      </w:r>
+      <w:r>
+        <w:rPr>
+          <w:spacing w:val="-2"/>
+        </w:rPr>
+        <w:t xml:space="preserve"> </w:t>
+      </w:r>
+      <w:r>
+        <w:t xml:space="preserve">the </w:t>
+      </w:r>
+      <w:r>
+        <w:rPr>
+          <w:spacing w:val="-1"/>
+        </w:rPr>
+        <w:t>Soccerfest,</w:t>
+      </w:r>
+      <w:r>
+        <w:rPr>
+          <w:spacing w:val="-3"/>
+        </w:rPr>
+        <w:t xml:space="preserve"> </w:t>
+      </w:r>
+      <w:r>
+        <w:rPr>
+          <w:spacing w:val="-1"/>
+        </w:rPr>
+        <w:t xml:space="preserve">which </w:t>
+      </w:r>
+      <w:r>
+        <w:rPr>
+          <w:spacing w:val="-2"/>
+        </w:rPr>
+        <w:t>is</w:t>
+      </w:r>
+      <w:r>
+        <w:t xml:space="preserve"> </w:t>
+      </w:r>
+      <w:r>
+        <w:rPr>
+          <w:spacing w:val="-1"/>
+        </w:rPr>
+        <w:t>being held</w:t>
+      </w:r>
+      <w:r>
+        <w:rPr>
+          <w:spacing w:val="-3"/>
+        </w:rPr>
+        <w:t xml:space="preserve"> </w:t>
+      </w:r>
+      <w:r>
+        <w:t>on</w:t>
+      </w:r>
+      <w:r>
+        <w:rPr>
+          <w:spacing w:val="-1"/>
+        </w:rPr>
+        <w:t xml:space="preserve"> Wednesday,</w:t>
+      </w:r>
+      <w:r>
+        <w:t xml:space="preserve"> </w:t>
+      </w:r>
+      <w:r>
+        <w:rPr>
+          <w:spacing w:val="-1"/>
+        </w:rPr>
+        <w:t>so</w:t>
+      </w:r>
+      <w:r>
+        <w:rPr>
+          <w:spacing w:val="1"/>
+        </w:rPr>
+        <w:t xml:space="preserve"> </w:t>
+      </w:r>
+      <w:r>
+        <w:rPr>
+          <w:spacing w:val="-1"/>
+        </w:rPr>
+        <w:t>please</w:t>
+      </w:r>
+      <w:r>
+        <w:rPr>
+          <w:spacing w:val="-2"/>
+        </w:rPr>
+        <w:t xml:space="preserve"> </w:t>
+      </w:r>
+      <w:r>
+        <w:rPr>
+          <w:spacing w:val="-1"/>
+        </w:rPr>
+        <w:t>be</w:t>
+      </w:r>
+      <w:r>
+        <w:rPr>
+          <w:spacing w:val="52"/>
+        </w:rPr>
+        <w:t xml:space="preserve"> </w:t>
+      </w:r>
+      <w:r>
+        <w:rPr>
+          <w:spacing w:val="-1"/>
+        </w:rPr>
+        <w:t>ready</w:t>
+      </w:r>
+      <w:r>
+        <w:t xml:space="preserve"> </w:t>
+      </w:r>
+      <w:r>
+        <w:rPr>
+          <w:spacing w:val="-1"/>
+        </w:rPr>
+        <w:t>to</w:t>
+      </w:r>
+      <w:r>
+        <w:rPr>
+          <w:spacing w:val="1"/>
+        </w:rPr>
+        <w:t xml:space="preserve"> </w:t>
+      </w:r>
+      <w:r>
+        <w:rPr>
+          <w:spacing w:val="-1"/>
+        </w:rPr>
+        <w:t>request</w:t>
+      </w:r>
+      <w:r>
+        <w:rPr>
+          <w:spacing w:val="-2"/>
+        </w:rPr>
+        <w:t xml:space="preserve"> </w:t>
+      </w:r>
+      <w:r>
+        <w:rPr>
+          <w:spacing w:val="-1"/>
+        </w:rPr>
+        <w:t>assignment</w:t>
+      </w:r>
+      <w:r>
+        <w:t xml:space="preserve"> to</w:t>
+      </w:r>
+      <w:r>
+        <w:rPr>
+          <w:spacing w:val="-1"/>
+        </w:rPr>
+        <w:t xml:space="preserve"> those</w:t>
+      </w:r>
+      <w:r>
+        <w:rPr>
+          <w:spacing w:val="-2"/>
+        </w:rPr>
+        <w:t xml:space="preserve"> </w:t>
+      </w:r>
+      <w:r>
+        <w:rPr>
+          <w:spacing w:val="-1"/>
+        </w:rPr>
+        <w:t>matches.</w:t>
+      </w:r>
     </w:p>
     <w:p>
       <w:pPr>
@@ -596,7 +1019,127 @@
         <w:rPr>
           <w:spacing w:val="-1"/>
         </w:rPr>
-        <w:t>be accepted. The</w:t>
+        <w:t>be accepted. This</w:t>
+      </w:r>
+      <w:r>
+        <w:rPr>
+          <w:spacing w:val="-3"/>
+        </w:rPr>
+        <w:t xml:space="preserve"> </w:t>
+      </w:r>
+      <w:r>
+        <w:t>is a</w:t>
+      </w:r>
+      <w:r>
+        <w:rPr>
+          <w:spacing w:val="-2"/>
+        </w:rPr>
+        <w:t xml:space="preserve"> </w:t>
+      </w:r>
+      <w:r>
+        <w:rPr>
+          <w:spacing w:val="-1"/>
+        </w:rPr>
+        <w:t>time</w:t>
+      </w:r>
+      <w:r>
+        <w:rPr>
+          <w:spacing w:val="-2"/>
+        </w:rPr>
+        <w:t xml:space="preserve"> </w:t>
+      </w:r>
+      <w:r>
+        <w:t>to</w:t>
+      </w:r>
+      <w:r>
+        <w:rPr>
+          <w:spacing w:val="-1"/>
+        </w:rPr>
+        <w:t xml:space="preserve"> </w:t>
+      </w:r>
+      <w:r>
+        <w:t>get</w:t>
+      </w:r>
+      <w:r>
+        <w:rPr>
+          <w:spacing w:val="-2"/>
+        </w:rPr>
+        <w:t xml:space="preserve"> </w:t>
+      </w:r>
+      <w:r>
+        <w:rPr>
+          <w:spacing w:val="-1"/>
+        </w:rPr>
+        <w:t xml:space="preserve">around </w:t>
+      </w:r>
+      <w:r>
+        <w:t>and</w:t>
+      </w:r>
+      <w:r>
+        <w:rPr>
+          <w:spacing w:val="-2"/>
+        </w:rPr>
+        <w:t xml:space="preserve"> </w:t>
+      </w:r>
+      <w:r>
+        <w:rPr>
+          <w:spacing w:val="-1"/>
+        </w:rPr>
+        <w:t>see</w:t>
+      </w:r>
+      <w:r>
+        <w:rPr>
+          <w:spacing w:val="-2"/>
+        </w:rPr>
+        <w:t xml:space="preserve"> </w:t>
+      </w:r>
+      <w:r>
+        <w:rPr>
+          <w:spacing w:val="-1"/>
+        </w:rPr>
+        <w:t>teams</w:t>
+      </w:r>
+      <w:r>
+        <w:rPr>
+          <w:spacing w:val="-3"/>
+        </w:rPr>
+        <w:t xml:space="preserve"> </w:t>
+      </w:r>
+      <w:r>
+        <w:rPr>
+          <w:spacing w:val="-1"/>
+        </w:rPr>
+        <w:t>from across</w:t>
+      </w:r>
+      <w:r>
+        <w:t xml:space="preserve"> </w:t>
+      </w:r>
+      <w:r>
+        <w:rPr>
+          <w:spacing w:val="-2"/>
+        </w:rPr>
+        <w:t>the</w:t>
+      </w:r>
+      <w:r>
+        <w:t xml:space="preserve"> </w:t>
+      </w:r>
+      <w:r>
+        <w:rPr>
+          <w:spacing w:val="-1"/>
+        </w:rPr>
+        <w:t>USA.</w:t>
+      </w:r>
+      <w:r>
+        <w:rPr>
+          <w:spacing w:val="-3"/>
+        </w:rPr>
+        <w:t xml:space="preserve"> </w:t>
+      </w:r>
+      <w:r>
+        <w:rPr>
+          <w:spacing w:val="-1"/>
+        </w:rPr>
+        <w:t>The</w:t>
       </w:r>
       <w:r>
         <w:t xml:space="preserve"> </w:t>
@@ -668,6 +1211,165 @@
         <w:jc w:val="both"/>
       </w:pPr>
       <w:r>
+        <w:t>In</w:t>
+      </w:r>
+      <w:r>
+        <w:rPr>
+          <w:spacing w:val="-1"/>
+        </w:rPr>
+        <w:t xml:space="preserve"> the</w:t>
+      </w:r>
+      <w:r>
+        <w:t xml:space="preserve"> </w:t>
+      </w:r>
+      <w:r>
+        <w:rPr>
+          <w:spacing w:val="-1"/>
+        </w:rPr>
+        <w:t>schedule,</w:t>
+      </w:r>
+      <w:r>
+        <w:t xml:space="preserve"> </w:t>
+      </w:r>
+      <w:r>
+        <w:rPr>
+          <w:spacing w:val="-1"/>
+        </w:rPr>
+        <w:t>the</w:t>
+      </w:r>
+      <w:r>
+        <w:rPr>
+          <w:spacing w:val="-2"/>
+        </w:rPr>
+        <w:t xml:space="preserve"> </w:t>
+      </w:r>
+      <w:r>
+        <w:rPr>
+          <w:spacing w:val="-1"/>
+        </w:rPr>
+        <w:t>Pools</w:t>
+      </w:r>
+      <w:r>
+        <w:t xml:space="preserve"> </w:t>
+      </w:r>
+      <w:r>
+        <w:rPr>
+          <w:spacing w:val="-1"/>
+        </w:rPr>
+        <w:t>for</w:t>
+      </w:r>
+      <w:r>
+        <w:t xml:space="preserve"> </w:t>
+      </w:r>
+      <w:r>
+        <w:rPr>
+          <w:spacing w:val="-1"/>
+        </w:rPr>
+        <w:t>each</w:t>
+      </w:r>
+      <w:r>
+        <w:t xml:space="preserve"> </w:t>
+      </w:r>
+      <w:r>
+        <w:rPr>
+          <w:spacing w:val="-1"/>
+        </w:rPr>
+        <w:t>age</w:t>
+      </w:r>
+      <w:r>
+        <w:t xml:space="preserve"> </w:t>
+      </w:r>
+      <w:r>
+        <w:rPr>
+          <w:spacing w:val="-1"/>
+        </w:rPr>
+        <w:t>and gender</w:t>
+      </w:r>
+      <w:r>
+        <w:t xml:space="preserve"> </w:t>
+      </w:r>
+      <w:r>
+        <w:rPr>
+          <w:spacing w:val="-1"/>
+        </w:rPr>
+        <w:t>are</w:t>
+      </w:r>
+      <w:r>
+        <w:rPr>
+          <w:spacing w:val="-2"/>
+        </w:rPr>
+        <w:t xml:space="preserve"> </w:t>
+      </w:r>
+      <w:r>
+        <w:rPr>
+          <w:spacing w:val="-1"/>
+        </w:rPr>
+        <w:t>designated</w:t>
+      </w:r>
+      <w:r>
+        <w:rPr>
+          <w:spacing w:val="-3"/>
+        </w:rPr>
+        <w:t xml:space="preserve"> </w:t>
+      </w:r>
+      <w:r>
+        <w:t xml:space="preserve">with a </w:t>
+      </w:r>
+      <w:r>
+        <w:rPr>
+          <w:spacing w:val="-1"/>
+        </w:rPr>
+        <w:t>letter</w:t>
+      </w:r>
+      <w:r>
+        <w:t xml:space="preserve"> </w:t>
+      </w:r>
+      <w:r>
+        <w:rPr>
+          <w:spacing w:val="-1"/>
+        </w:rPr>
+        <w:t xml:space="preserve">(i.e., </w:t>
+      </w:r>
+      <w:r>
+        <w:t>A, B,</w:t>
+      </w:r>
+      <w:r>
+        <w:rPr>
+          <w:spacing w:val="-2"/>
+        </w:rPr>
+        <w:t xml:space="preserve"> </w:t>
+      </w:r>
+      <w:r>
+        <w:rPr>
+          <w:spacing w:val="-1"/>
+        </w:rPr>
+        <w:t>C,</w:t>
+      </w:r>
+      <w:r>
+        <w:rPr>
+          <w:spacing w:val="-2"/>
+        </w:rPr>
+        <w:t xml:space="preserve"> </w:t>
+      </w:r>
+      <w:r>
+        <w:t>D,</w:t>
+      </w:r>
+      <w:r>
+        <w:rPr>
+          <w:spacing w:val="43"/>
+        </w:rPr>
+        <w:t xml:space="preserve"> </w:t>
+      </w:r>
+      <w:r>
+        <w:t>etc.).</w:t>
+      </w:r>
+      <w:r>
+        <w:rPr>
+          <w:spacing w:val="48"/>
+        </w:rPr>
+        <w:t xml:space="preserve"> </w:t>
+      </w:r>
+      <w:r>
         <w:t>If</w:t>
       </w:r>
       <w:r>
@@ -1308,6 +2010,84 @@
         <w:rPr>
           <w:spacing w:val="-1"/>
         </w:rPr>
+        <w:t>see</w:t>
+      </w:r>
+      <w:r>
+        <w:rPr>
+          <w:spacing w:val="-2"/>
+        </w:rPr>
+        <w:t xml:space="preserve"> </w:t>
+      </w:r>
+      <w:r>
+        <w:rPr>
+          <w:spacing w:val="-1"/>
+        </w:rPr>
+        <w:t>the</w:t>
+      </w:r>
+      <w:r>
+        <w:t xml:space="preserve"> </w:t>
+      </w:r>
+      <w:r>
+        <w:rPr>
+          <w:spacing w:val="-1"/>
+        </w:rPr>
+        <w:t>instructions</w:t>
+      </w:r>
+      <w:r>
+        <w:t xml:space="preserve"> </w:t>
+      </w:r>
+      <w:r>
+        <w:rPr>
+          <w:spacing w:val="-1"/>
+        </w:rPr>
+        <w:t>for</w:t>
+      </w:r>
+      <w:r>
+        <w:t xml:space="preserve"> </w:t>
+      </w:r>
+      <w:r>
+        <w:rPr>
+          <w:spacing w:val="-1"/>
+        </w:rPr>
+        <w:t xml:space="preserve">registering </w:t>
+      </w:r>
+      <w:r>
+        <w:t xml:space="preserve">as a </w:t>
+      </w:r>
+      <w:r>
+        <w:rPr>
+          <w:spacing w:val="-1"/>
+        </w:rPr>
+        <w:t>team</w:t>
+      </w:r>
+      <w:r>
+        <w:rPr>
+          <w:spacing w:val="45"/>
+        </w:rPr>
+        <w:t xml:space="preserve"> </w:t>
+      </w:r>
+      <w:r>
+        <w:t>which</w:t>
+      </w:r>
+      <w:r>
+        <w:rPr>
+          <w:spacing w:val="-2"/>
+        </w:rPr>
+        <w:t xml:space="preserve"> </w:t>
+      </w:r>
+      <w:r>
+        <w:rPr>
+          <w:spacing w:val="-1"/>
+        </w:rPr>
+        <w:t>will</w:t>
+      </w:r>
+      <w:r>
+        <w:t xml:space="preserve"> </w:t>
+      </w:r>
+      <w:r>
+        <w:rPr>
+          <w:spacing w:val="-1"/>
+        </w:rPr>
         <w:t>allow</w:t>
       </w:r>
       <w:r>
@@ -1452,13 +2232,16 @@
         <w:rPr>
           <w:spacing w:val="-1"/>
         </w:rPr>
-        <w:t>N</w:t>
-      </w:r>
-      <w:r>
-        <w:rPr>
-          <w:spacing w:val="-1"/>
-        </w:rPr>
-        <w:t>ote</w:t>
+        <w:t>However,</w:t>
+      </w:r>
+      <w:r>
+        <w:t xml:space="preserve"> </w:t>
+      </w:r>
+      <w:r>
+        <w:rPr>
+          <w:spacing w:val="-1"/>
+        </w:rPr>
+        <w:t>note</w:t>
       </w:r>
       <w:r>
         <w:rPr>
@@ -1748,7 +2531,13 @@
         <w:t xml:space="preserve"> </w:t>
       </w:r>
       <w:r>
-        <w:t xml:space="preserve">the </w:t>
+        <w:t>the age</w:t>
+      </w:r>
+      <w:r>
+        <w:rPr>
+          <w:spacing w:val="45"/>
+        </w:rPr>
+        <w:t xml:space="preserve"> </w:t>
       </w:r>
       <w:r>
         <w:rPr>
@@ -2177,7 +2966,7 @@
         <w:rPr>
           <w:spacing w:val="-1"/>
         </w:rPr>
-        <w:t>Tournament Rules</w:t>
+        <w:t>Governing Rules</w:t>
       </w:r>
       <w:r>
         <w:rPr>
@@ -2215,7 +3004,7 @@
       <w:r>
         <w:t>(</w:t>
       </w:r>
-      <w:hyperlink r:id="rId7" w:tgtFrame="_blank">
+      <w:hyperlink r:id="rId7">
         <w:r>
           <w:rPr>
             <w:color w:val="0000FF"/>
@@ -2240,6 +3029,8 @@
           <w:t>here</w:t>
         </w:r>
       </w:hyperlink>
+      <w:bookmarkStart w:id="0" w:name="_GoBack"/>
+      <w:bookmarkEnd w:id="0"/>
       <w:r>
         <w:rPr>
           <w:spacing w:val="-1"/>
@@ -2311,31 +3102,63 @@
       <w:r>
         <w:t xml:space="preserve"> the </w:t>
       </w:r>
-      <w:hyperlink r:id="rId8" w:tgtFrame="_blank" w:history="1">
-        <w:r>
-          <w:rPr>
-            <w:rStyle w:val="Hyperlink"/>
-            <w:spacing w:val="-2"/>
-          </w:rPr>
-          <w:t>AYSO</w:t>
-        </w:r>
-        <w:r>
-          <w:rPr>
-            <w:rStyle w:val="Hyperlink"/>
-          </w:rPr>
-          <w:t xml:space="preserve"> </w:t>
-        </w:r>
-        <w:r>
-          <w:rPr>
-            <w:rStyle w:val="Hyperlink"/>
-            <w:spacing w:val="-1"/>
-          </w:rPr>
-          <w:t>Heading Policy</w:t>
-        </w:r>
-      </w:hyperlink>
+      <w:r>
+        <w:rPr>
+          <w:spacing w:val="-2"/>
+        </w:rPr>
+        <w:t>AYSO</w:t>
+      </w:r>
+      <w:r>
+        <w:t xml:space="preserve"> </w:t>
+      </w:r>
+      <w:r>
+        <w:rPr>
+          <w:spacing w:val="-1"/>
+        </w:rPr>
+        <w:t>Heading Policy</w:t>
+      </w:r>
       <w:r>
         <w:rPr>
           <w:spacing w:val="1"/>
+        </w:rPr>
+        <w:t xml:space="preserve"> </w:t>
+      </w:r>
+      <w:r>
+        <w:rPr>
+          <w:spacing w:val="-1"/>
+        </w:rPr>
+        <w:t>described</w:t>
+      </w:r>
+      <w:r>
+        <w:t xml:space="preserve"> in</w:t>
+      </w:r>
+      <w:r>
+        <w:rPr>
+          <w:spacing w:val="-4"/>
+        </w:rPr>
+        <w:t xml:space="preserve"> </w:t>
+      </w:r>
+      <w:r>
+        <w:rPr>
+          <w:spacing w:val="-1"/>
+        </w:rPr>
+        <w:t>the</w:t>
+      </w:r>
+      <w:r>
+        <w:t xml:space="preserve"> </w:t>
+      </w:r>
+      <w:r>
+        <w:rPr>
+          <w:spacing w:val="-1"/>
+        </w:rPr>
+        <w:t xml:space="preserve">Governing </w:t>
+      </w:r>
+      <w:r>
+        <w:t>Rules</w:t>
+      </w:r>
+      <w:r>
+        <w:rPr>
+          <w:spacing w:val="61"/>
         </w:rPr>
         <w:t xml:space="preserve"> </w:t>
       </w:r>
@@ -2914,7 +3737,19 @@
         <w:rPr>
           <w:spacing w:val="-1"/>
         </w:rPr>
-        <w:t>schedules, getting to</w:t>
+        <w:t>schedules, even</w:t>
+      </w:r>
+      <w:r>
+        <w:rPr>
+          <w:spacing w:val="39"/>
+        </w:rPr>
+        <w:t xml:space="preserve"> </w:t>
+      </w:r>
+      <w:r>
+        <w:rPr>
+          <w:spacing w:val="-1"/>
+        </w:rPr>
+        <w:t>getting to</w:t>
       </w:r>
       <w:r>
         <w:rPr>
@@ -3047,7 +3882,7 @@
         <w:t xml:space="preserve">than </w:t>
       </w:r>
       <w:r>
-        <w:t>3</w:t>
+        <w:t>4</w:t>
       </w:r>
       <w:r>
         <w:rPr>
@@ -3113,37 +3948,28 @@
         <w:rPr>
           <w:spacing w:val="-1"/>
         </w:rPr>
-        <w:t>hot.</w:t>
-      </w:r>
-      <w:r>
-        <w:rPr>
-          <w:spacing w:val="-1"/>
-        </w:rPr>
-        <w:t xml:space="preserve">  </w:t>
-      </w:r>
-      <w:r>
-        <w:rPr>
-          <w:spacing w:val="-1"/>
-        </w:rPr>
-        <w:t>Really</w:t>
-      </w:r>
-      <w:r>
-        <w:rPr>
-          <w:spacing w:val="-1"/>
-        </w:rPr>
-        <w:t xml:space="preserve">, </w:t>
-      </w:r>
-      <w:r>
-        <w:rPr>
-          <w:spacing w:val="-1"/>
-        </w:rPr>
-        <w:t>really</w:t>
-      </w:r>
-      <w:r>
-        <w:rPr>
-          <w:spacing w:val="-1"/>
-        </w:rPr>
-        <w:t xml:space="preserve"> hot.</w:t>
+        <w:t>hot</w:t>
+      </w:r>
+      <w:r>
+        <w:t xml:space="preserve"> </w:t>
+      </w:r>
+      <w:r>
+        <w:rPr>
+          <w:spacing w:val="-1"/>
+        </w:rPr>
+        <w:t>and</w:t>
+      </w:r>
+      <w:r>
+        <w:rPr>
+          <w:spacing w:val="-3"/>
+        </w:rPr>
+        <w:t xml:space="preserve"> </w:t>
+      </w:r>
+      <w:r>
+        <w:rPr>
+          <w:spacing w:val="-1"/>
+        </w:rPr>
+        <w:t>muggy.</w:t>
       </w:r>
     </w:p>
     <w:p>
@@ -3258,22 +4084,61 @@
         </w:rPr>
         <w:t xml:space="preserve"> </w:t>
       </w:r>
+      <w:proofErr w:type="gramStart"/>
       <w:r>
         <w:rPr>
           <w:spacing w:val="-1"/>
         </w:rPr>
         <w:t xml:space="preserve">at </w:t>
       </w:r>
-      <w:hyperlink r:id="rId9" w:tgtFrame="_blank" w:history="1">
-        <w:r>
-          <w:rPr>
-            <w:rStyle w:val="Hyperlink"/>
-            <w:spacing w:val="-1"/>
-            <w:u w:color="0000FF"/>
-          </w:rPr>
-          <w:t>https://noc2018.zayso.org/textalerts</w:t>
-        </w:r>
-      </w:hyperlink>
+      <w:r>
+        <w:rPr>
+          <w:color w:val="0000FF"/>
+          <w:spacing w:val="-1"/>
+        </w:rPr>
+        <w:t xml:space="preserve"> </w:t>
+      </w:r>
+      <w:proofErr w:type="gramEnd"/>
+      <w:r>
+        <w:rPr>
+          <w:color w:val="0000FF"/>
+          <w:spacing w:val="-1"/>
+          <w:u w:val="single" w:color="0000FF"/>
+        </w:rPr>
+        <w:fldChar w:fldCharType="begin"/>
+      </w:r>
+      <w:r>
+        <w:rPr>
+          <w:color w:val="0000FF"/>
+          <w:spacing w:val="-1"/>
+          <w:u w:val="single" w:color="0000FF"/>
+        </w:rPr>
+        <w:instrText xml:space="preserve"> HYPERLINK "https://ng2019.zayso.org/textalerts" </w:instrText>
+      </w:r>
+      <w:r>
+        <w:rPr>
+          <w:color w:val="0000FF"/>
+          <w:spacing w:val="-1"/>
+          <w:u w:val="single" w:color="0000FF"/>
+        </w:rPr>
+        <w:fldChar w:fldCharType="separate"/>
+      </w:r>
+      <w:r>
+        <w:rPr>
+          <w:rStyle w:val="Hyperlink"/>
+          <w:spacing w:val="-1"/>
+          <w:u w:color="0000FF"/>
+        </w:rPr>
+        <w:t>https://ng2019.zayso.org/textalerts</w:t>
+      </w:r>
+      <w:r>
+        <w:rPr>
+          <w:color w:val="0000FF"/>
+          <w:spacing w:val="-1"/>
+          <w:u w:val="single" w:color="0000FF"/>
+        </w:rPr>
+        <w:fldChar w:fldCharType="end"/>
+      </w:r>
       <w:r>
         <w:rPr>
           <w:spacing w:val="-1"/>
@@ -3285,15 +4150,14 @@
       <w:pPr>
         <w:spacing w:line="275" w:lineRule="auto"/>
         <w:sectPr>
-          <w:headerReference w:type="even" r:id="rId10"/>
-          <w:headerReference w:type="default" r:id="rId11"/>
-          <w:footerReference w:type="even" r:id="rId12"/>
-          <w:footerReference w:type="default" r:id="rId13"/>
+          <w:headerReference w:type="even" r:id="rId8"/>
+          <w:headerReference w:type="default" r:id="rId9"/>
+          <w:footerReference w:type="even" r:id="rId10"/>
+          <w:footerReference w:type="default" r:id="rId11"/>
           <w:type w:val="continuous"/>
           <w:pgSz w:w="12240" w:h="15840"/>
           <w:pgMar w:top="1400" w:right="260" w:bottom="940" w:left="1340" w:header="210" w:footer="746" w:gutter="0"/>
           <w:cols w:space="720"/>
-          <w:docGrid w:linePitch="299"/>
         </w:sectPr>
       </w:pPr>
     </w:p>
@@ -3414,14 +4278,14 @@
       <w:r>
         <w:t xml:space="preserve">  </w:t>
       </w:r>
-      <w:hyperlink r:id="rId14" w:tgtFrame="_blank" w:history="1">
+      <w:hyperlink r:id="rId12" w:history="1">
         <w:r>
           <w:rPr>
             <w:rStyle w:val="Hyperlink"/>
             <w:spacing w:val="-1"/>
             <w:u w:color="0000FF"/>
           </w:rPr>
-          <w:t>https://noc2018.zayso.org/textalerts</w:t>
+          <w:t>https://ng2019.zayso.org</w:t>
         </w:r>
       </w:hyperlink>
     </w:p>
@@ -3760,66 +4624,80 @@
       </w:r>
       <w:r>
         <w:rPr>
-          <w:spacing w:val="-1"/>
-        </w:rPr>
-        <w:t>R</w:t>
-      </w:r>
-      <w:r>
-        <w:rPr>
-          <w:spacing w:val="-1"/>
-        </w:rPr>
-        <w:t>ecover</w:t>
-      </w:r>
-      <w:r>
-        <w:t xml:space="preserve"> </w:t>
-      </w:r>
-      <w:r>
-        <w:rPr>
-          <w:spacing w:val="-1"/>
-        </w:rPr>
-        <w:t>your</w:t>
-      </w:r>
-      <w:r>
-        <w:t xml:space="preserve"> </w:t>
-      </w:r>
-      <w:r>
-        <w:rPr>
-          <w:spacing w:val="-1"/>
-        </w:rPr>
-        <w:t>zAYSO</w:t>
-      </w:r>
-      <w:r>
-        <w:rPr>
-          <w:spacing w:val="-3"/>
-        </w:rPr>
-        <w:t xml:space="preserve"> </w:t>
-      </w:r>
-      <w:r>
-        <w:rPr>
-          <w:spacing w:val="-1"/>
-        </w:rPr>
-        <w:t>password</w:t>
-      </w:r>
-      <w:r>
-        <w:rPr>
-          <w:spacing w:val="-1"/>
-        </w:rPr>
-        <w:t xml:space="preserve"> by </w:t>
-      </w:r>
-      <w:hyperlink r:id="rId15" w:tgtFrame="_blank" w:history="1">
+          <w:spacing w:val="-2"/>
+        </w:rPr>
+        <w:t>Go</w:t>
+      </w:r>
+      <w:r>
+        <w:rPr>
+          <w:spacing w:val="-1"/>
+        </w:rPr>
+        <w:t xml:space="preserve"> </w:t>
+      </w:r>
+      <w:r>
+        <w:t xml:space="preserve">to </w:t>
+      </w:r>
+      <w:hyperlink r:id="rId13" w:history="1">
         <w:r>
           <w:rPr>
             <w:rStyle w:val="Hyperlink"/>
             <w:spacing w:val="-1"/>
+            <w:u w:color="0000FF"/>
           </w:rPr>
-          <w:t>clicking here</w:t>
+          <w:t>https://ng2019.zayso.org/user/password/reset-request</w:t>
         </w:r>
       </w:hyperlink>
       <w:r>
         <w:rPr>
-          <w:spacing w:val="-1"/>
-        </w:rPr>
-        <w:t>.</w:t>
+          <w:color w:val="0000FF"/>
+          <w:spacing w:val="61"/>
+        </w:rPr>
+        <w:t xml:space="preserve"> </w:t>
+      </w:r>
+      <w:r>
+        <w:t>to</w:t>
+      </w:r>
+      <w:r>
+        <w:rPr>
+          <w:spacing w:val="1"/>
+        </w:rPr>
+        <w:t xml:space="preserve"> </w:t>
+      </w:r>
+      <w:r>
+        <w:rPr>
+          <w:spacing w:val="-1"/>
+        </w:rPr>
+        <w:t>recover</w:t>
+      </w:r>
+      <w:r>
+        <w:t xml:space="preserve"> </w:t>
+      </w:r>
+      <w:r>
+        <w:rPr>
+          <w:spacing w:val="-1"/>
+        </w:rPr>
+        <w:t>your</w:t>
+      </w:r>
+      <w:r>
+        <w:t xml:space="preserve"> </w:t>
+      </w:r>
+      <w:r>
+        <w:rPr>
+          <w:spacing w:val="-1"/>
+        </w:rPr>
+        <w:t>zAYSO</w:t>
+      </w:r>
+      <w:r>
+        <w:rPr>
+          <w:spacing w:val="-3"/>
+        </w:rPr>
+        <w:t xml:space="preserve"> </w:t>
+      </w:r>
+      <w:r>
+        <w:rPr>
+          <w:spacing w:val="-1"/>
+        </w:rPr>
+        <w:t>password.</w:t>
       </w:r>
     </w:p>
     <w:p>
@@ -5625,24 +6503,16 @@
         </w:rPr>
         <w:t xml:space="preserve"> </w:t>
       </w:r>
-      <w:r>
-        <w:rPr>
+      <w:proofErr w:type="gramStart"/>
+      <w:r>
+        <w:rPr>
+          <w:b/>
+          <w:i/>
           <w:spacing w:val="1"/>
         </w:rPr>
-        <w:t>“</w:t>
-      </w:r>
-      <w:r>
-        <w:rPr>
-          <w:spacing w:val="-1"/>
-        </w:rPr>
         <w:t>All</w:t>
       </w:r>
-      <w:r>
-        <w:rPr>
-          <w:spacing w:val="-1"/>
-        </w:rPr>
-        <w:t>”</w:t>
-      </w:r>
+      <w:proofErr w:type="gramEnd"/>
       <w:r>
         <w:t xml:space="preserve"> in</w:t>
       </w:r>
@@ -7162,12 +8032,6 @@
       </w:r>
       <w:r>
         <w:rPr>
-          <w:spacing w:val="-2"/>
-        </w:rPr>
-        <w:t>“</w:t>
-      </w:r>
-      <w:r>
-        <w:rPr>
           <w:b/>
           <w:i/>
           <w:spacing w:val="-1"/>
@@ -7207,14 +8071,6 @@
           <w:spacing w:val="-1"/>
         </w:rPr>
         <w:t>Schedule</w:t>
-      </w:r>
-      <w:r>
-        <w:rPr>
-          <w:b/>
-          <w:i/>
-          <w:spacing w:val="-1"/>
-        </w:rPr>
-        <w:t>”</w:t>
       </w:r>
       <w:r>
         <w:rPr>
@@ -7611,12 +8467,6 @@
       </w:r>
       <w:r>
         <w:rPr>
-          <w:spacing w:val="-1"/>
-        </w:rPr>
-        <w:t>“</w:t>
-      </w:r>
-      <w:r>
-        <w:rPr>
           <w:rFonts w:cs="Calibri"/>
           <w:b/>
           <w:bCs/>
@@ -7630,8 +8480,33 @@
           <w:b/>
           <w:bCs/>
           <w:i/>
-        </w:rPr>
-        <w:t>”</w:t>
+          <w:spacing w:val="-1"/>
+        </w:rPr>
+        <w:t xml:space="preserve"> </w:t>
+      </w:r>
+      <w:r>
+        <w:t xml:space="preserve">will </w:t>
+      </w:r>
+      <w:r>
+        <w:rPr>
+          <w:spacing w:val="-1"/>
+        </w:rPr>
+        <w:t>change</w:t>
+      </w:r>
+      <w:r>
+        <w:rPr>
+          <w:spacing w:val="-2"/>
+        </w:rPr>
+        <w:t xml:space="preserve"> </w:t>
+      </w:r>
+      <w:r>
+        <w:rPr>
+          <w:spacing w:val="-1"/>
+        </w:rPr>
+        <w:t>to</w:t>
+      </w:r>
+      <w:r>
+        <w:t xml:space="preserve"> </w:t>
       </w:r>
       <w:r>
         <w:rPr>
@@ -7639,54 +8514,8 @@
           <w:b/>
           <w:bCs/>
           <w:i/>
-          <w:spacing w:val="-1"/>
-        </w:rPr>
-        <w:t xml:space="preserve"> </w:t>
-      </w:r>
-      <w:r>
-        <w:t xml:space="preserve">will </w:t>
-      </w:r>
-      <w:r>
-        <w:rPr>
-          <w:spacing w:val="-1"/>
-        </w:rPr>
-        <w:t>change</w:t>
-      </w:r>
-      <w:r>
-        <w:rPr>
-          <w:spacing w:val="-2"/>
-        </w:rPr>
-        <w:t xml:space="preserve"> </w:t>
-      </w:r>
-      <w:r>
-        <w:rPr>
-          <w:spacing w:val="-1"/>
-        </w:rPr>
-        <w:t>to</w:t>
-      </w:r>
-      <w:r>
-        <w:t xml:space="preserve"> </w:t>
-      </w:r>
-      <w:r>
-        <w:t>“</w:t>
-      </w:r>
-      <w:r>
-        <w:rPr>
-          <w:rFonts w:cs="Calibri"/>
-          <w:b/>
-          <w:bCs/>
-          <w:i/>
         </w:rPr>
         <w:t>App</w:t>
-      </w:r>
-      <w:r>
-        <w:rPr>
-          <w:rFonts w:cs="Calibri"/>
-          <w:b/>
-          <w:bCs/>
-          <w:i/>
-        </w:rPr>
-        <w:t>”</w:t>
       </w:r>
       <w:r>
         <w:t>.</w:t>
@@ -8027,13 +8856,7 @@
         <w:rPr>
           <w:spacing w:val="-1"/>
         </w:rPr>
-        <w:t>you a</w:t>
-      </w:r>
-      <w:r>
-        <w:rPr>
-          <w:spacing w:val="-1"/>
-        </w:rPr>
-        <w:t>dd</w:t>
+        <w:t>you add</w:t>
       </w:r>
       <w:r>
         <w:t xml:space="preserve"> </w:t>
@@ -8350,13 +9173,15 @@
         </w:rPr>
         <w:t xml:space="preserve"> </w:t>
       </w:r>
+      <w:proofErr w:type="gramStart"/>
       <w:r>
         <w:rPr>
           <w:rFonts w:ascii="Calibri"/>
           <w:b/>
         </w:rPr>
-        <w:t>a</w:t>
-      </w:r>
+        <w:t>A</w:t>
+      </w:r>
+      <w:proofErr w:type="gramEnd"/>
       <w:r>
         <w:rPr>
           <w:rFonts w:ascii="Calibri"/>
@@ -13404,7 +14229,7 @@
         <w:rPr>
           <w:spacing w:val="-1"/>
         </w:rPr>
-        <w:t>LEAVE</w:t>
+        <w:t>LEAVE,</w:t>
       </w:r>
       <w:r>
         <w:rPr>
@@ -13530,6 +14355,224 @@
           <w:spacing w:val="-1"/>
         </w:rPr>
         <w:t>THIS:</w:t>
+      </w:r>
+    </w:p>
+    <w:p>
+      <w:pPr>
+        <w:pStyle w:val="BodyText"/>
+        <w:numPr>
+          <w:ilvl w:val="0"/>
+          <w:numId w:val="7"/>
+        </w:numPr>
+        <w:tabs>
+          <w:tab w:val="left" w:pos="821"/>
+        </w:tabs>
+        <w:spacing w:before="194" w:line="273" w:lineRule="auto"/>
+        <w:ind w:right="1401"/>
+      </w:pPr>
+      <w:r>
+        <w:rPr>
+          <w:spacing w:val="-1"/>
+        </w:rPr>
+        <w:t>All</w:t>
+      </w:r>
+      <w:r>
+        <w:t xml:space="preserve"> </w:t>
+      </w:r>
+      <w:r>
+        <w:rPr>
+          <w:spacing w:val="-1"/>
+        </w:rPr>
+        <w:t>Referees</w:t>
+      </w:r>
+      <w:r>
+        <w:rPr>
+          <w:spacing w:val="-2"/>
+        </w:rPr>
+        <w:t xml:space="preserve"> </w:t>
+      </w:r>
+      <w:r>
+        <w:t xml:space="preserve">will </w:t>
+      </w:r>
+      <w:r>
+        <w:rPr>
+          <w:spacing w:val="-1"/>
+        </w:rPr>
+        <w:t>be</w:t>
+      </w:r>
+      <w:r>
+        <w:rPr>
+          <w:spacing w:val="-2"/>
+        </w:rPr>
+        <w:t xml:space="preserve"> </w:t>
+      </w:r>
+      <w:r>
+        <w:rPr>
+          <w:spacing w:val="-1"/>
+        </w:rPr>
+        <w:t>needed</w:t>
+      </w:r>
+      <w:r>
+        <w:rPr>
+          <w:spacing w:val="-3"/>
+        </w:rPr>
+        <w:t xml:space="preserve"> </w:t>
+      </w:r>
+      <w:r>
+        <w:t>for</w:t>
+      </w:r>
+      <w:r>
+        <w:rPr>
+          <w:spacing w:val="-2"/>
+        </w:rPr>
+        <w:t xml:space="preserve"> </w:t>
+      </w:r>
+      <w:r>
+        <w:t xml:space="preserve">the </w:t>
+      </w:r>
+      <w:r>
+        <w:rPr>
+          <w:spacing w:val="-1"/>
+        </w:rPr>
+        <w:t>Soccerfest,</w:t>
+      </w:r>
+      <w:r>
+        <w:rPr>
+          <w:spacing w:val="-3"/>
+        </w:rPr>
+        <w:t xml:space="preserve"> </w:t>
+      </w:r>
+      <w:r>
+        <w:rPr>
+          <w:spacing w:val="-1"/>
+        </w:rPr>
+        <w:t xml:space="preserve">which </w:t>
+      </w:r>
+      <w:r>
+        <w:rPr>
+          <w:spacing w:val="-2"/>
+        </w:rPr>
+        <w:t>is</w:t>
+      </w:r>
+      <w:r>
+        <w:t xml:space="preserve"> </w:t>
+      </w:r>
+      <w:r>
+        <w:rPr>
+          <w:spacing w:val="-1"/>
+        </w:rPr>
+        <w:t>being held</w:t>
+      </w:r>
+      <w:r>
+        <w:rPr>
+          <w:spacing w:val="-3"/>
+        </w:rPr>
+        <w:t xml:space="preserve"> </w:t>
+      </w:r>
+      <w:r>
+        <w:t>on</w:t>
+      </w:r>
+      <w:r>
+        <w:rPr>
+          <w:spacing w:val="-1"/>
+        </w:rPr>
+        <w:t xml:space="preserve"> Wednesday,</w:t>
+      </w:r>
+      <w:r>
+        <w:t xml:space="preserve"> </w:t>
+      </w:r>
+      <w:r>
+        <w:rPr>
+          <w:spacing w:val="-1"/>
+        </w:rPr>
+        <w:t>so</w:t>
+      </w:r>
+      <w:r>
+        <w:rPr>
+          <w:spacing w:val="1"/>
+        </w:rPr>
+        <w:t xml:space="preserve"> </w:t>
+      </w:r>
+      <w:r>
+        <w:rPr>
+          <w:spacing w:val="-1"/>
+        </w:rPr>
+        <w:t>please</w:t>
+      </w:r>
+      <w:r>
+        <w:rPr>
+          <w:spacing w:val="-2"/>
+        </w:rPr>
+        <w:t xml:space="preserve"> </w:t>
+      </w:r>
+      <w:r>
+        <w:rPr>
+          <w:spacing w:val="-1"/>
+        </w:rPr>
+        <w:t>be</w:t>
+      </w:r>
+      <w:r>
+        <w:rPr>
+          <w:spacing w:val="52"/>
+        </w:rPr>
+        <w:t xml:space="preserve"> </w:t>
+      </w:r>
+      <w:r>
+        <w:rPr>
+          <w:spacing w:val="-1"/>
+        </w:rPr>
+        <w:t>ready</w:t>
+      </w:r>
+      <w:r>
+        <w:t xml:space="preserve"> </w:t>
+      </w:r>
+      <w:r>
+        <w:rPr>
+          <w:spacing w:val="-1"/>
+        </w:rPr>
+        <w:t>to</w:t>
+      </w:r>
+      <w:r>
+        <w:rPr>
+          <w:spacing w:val="1"/>
+        </w:rPr>
+        <w:t xml:space="preserve"> </w:t>
+      </w:r>
+      <w:r>
+        <w:rPr>
+          <w:spacing w:val="-1"/>
+        </w:rPr>
+        <w:t>request</w:t>
+      </w:r>
+      <w:r>
+        <w:rPr>
+          <w:spacing w:val="-2"/>
+        </w:rPr>
+        <w:t xml:space="preserve"> </w:t>
+      </w:r>
+      <w:r>
+        <w:rPr>
+          <w:spacing w:val="-1"/>
+        </w:rPr>
+        <w:t>assignment</w:t>
+      </w:r>
+      <w:r>
+        <w:t xml:space="preserve"> to</w:t>
+      </w:r>
+      <w:r>
+        <w:rPr>
+          <w:spacing w:val="-1"/>
+        </w:rPr>
+        <w:t xml:space="preserve"> those</w:t>
+      </w:r>
+      <w:r>
+        <w:t xml:space="preserve"> </w:t>
+      </w:r>
+      <w:r>
+        <w:rPr>
+          <w:spacing w:val="-1"/>
+        </w:rPr>
+        <w:t>matches.</w:t>
       </w:r>
     </w:p>
     <w:p>
@@ -13891,6 +14934,165 @@
         <w:jc w:val="both"/>
       </w:pPr>
       <w:r>
+        <w:t>In</w:t>
+      </w:r>
+      <w:r>
+        <w:rPr>
+          <w:spacing w:val="-1"/>
+        </w:rPr>
+        <w:t xml:space="preserve"> the</w:t>
+      </w:r>
+      <w:r>
+        <w:t xml:space="preserve"> </w:t>
+      </w:r>
+      <w:r>
+        <w:rPr>
+          <w:spacing w:val="-1"/>
+        </w:rPr>
+        <w:t>schedule,</w:t>
+      </w:r>
+      <w:r>
+        <w:t xml:space="preserve"> </w:t>
+      </w:r>
+      <w:r>
+        <w:rPr>
+          <w:spacing w:val="-1"/>
+        </w:rPr>
+        <w:t>the</w:t>
+      </w:r>
+      <w:r>
+        <w:rPr>
+          <w:spacing w:val="-2"/>
+        </w:rPr>
+        <w:t xml:space="preserve"> </w:t>
+      </w:r>
+      <w:r>
+        <w:rPr>
+          <w:spacing w:val="-1"/>
+        </w:rPr>
+        <w:t>Pools</w:t>
+      </w:r>
+      <w:r>
+        <w:t xml:space="preserve"> </w:t>
+      </w:r>
+      <w:r>
+        <w:rPr>
+          <w:spacing w:val="-1"/>
+        </w:rPr>
+        <w:t>for</w:t>
+      </w:r>
+      <w:r>
+        <w:t xml:space="preserve"> </w:t>
+      </w:r>
+      <w:r>
+        <w:rPr>
+          <w:spacing w:val="-1"/>
+        </w:rPr>
+        <w:t>each</w:t>
+      </w:r>
+      <w:r>
+        <w:t xml:space="preserve"> </w:t>
+      </w:r>
+      <w:r>
+        <w:rPr>
+          <w:spacing w:val="-1"/>
+        </w:rPr>
+        <w:t>age</w:t>
+      </w:r>
+      <w:r>
+        <w:t xml:space="preserve"> </w:t>
+      </w:r>
+      <w:r>
+        <w:rPr>
+          <w:spacing w:val="-1"/>
+        </w:rPr>
+        <w:t>and gender</w:t>
+      </w:r>
+      <w:r>
+        <w:t xml:space="preserve"> </w:t>
+      </w:r>
+      <w:r>
+        <w:rPr>
+          <w:spacing w:val="-1"/>
+        </w:rPr>
+        <w:t>are</w:t>
+      </w:r>
+      <w:r>
+        <w:rPr>
+          <w:spacing w:val="-2"/>
+        </w:rPr>
+        <w:t xml:space="preserve"> </w:t>
+      </w:r>
+      <w:r>
+        <w:rPr>
+          <w:spacing w:val="-1"/>
+        </w:rPr>
+        <w:t>designated</w:t>
+      </w:r>
+      <w:r>
+        <w:rPr>
+          <w:spacing w:val="-3"/>
+        </w:rPr>
+        <w:t xml:space="preserve"> </w:t>
+      </w:r>
+      <w:r>
+        <w:t xml:space="preserve">with a </w:t>
+      </w:r>
+      <w:r>
+        <w:rPr>
+          <w:spacing w:val="-1"/>
+        </w:rPr>
+        <w:t>letter</w:t>
+      </w:r>
+      <w:r>
+        <w:t xml:space="preserve"> </w:t>
+      </w:r>
+      <w:r>
+        <w:rPr>
+          <w:spacing w:val="-1"/>
+        </w:rPr>
+        <w:t xml:space="preserve">(i.e., </w:t>
+      </w:r>
+      <w:r>
+        <w:t>A, B,</w:t>
+      </w:r>
+      <w:r>
+        <w:rPr>
+          <w:spacing w:val="-2"/>
+        </w:rPr>
+        <w:t xml:space="preserve"> </w:t>
+      </w:r>
+      <w:r>
+        <w:rPr>
+          <w:spacing w:val="-1"/>
+        </w:rPr>
+        <w:t>C,</w:t>
+      </w:r>
+      <w:r>
+        <w:rPr>
+          <w:spacing w:val="-2"/>
+        </w:rPr>
+        <w:t xml:space="preserve"> </w:t>
+      </w:r>
+      <w:r>
+        <w:t>D,</w:t>
+      </w:r>
+      <w:r>
+        <w:rPr>
+          <w:spacing w:val="45"/>
+        </w:rPr>
+        <w:t xml:space="preserve"> </w:t>
+      </w:r>
+      <w:r>
+        <w:t>etc.).</w:t>
+      </w:r>
+      <w:r>
+        <w:rPr>
+          <w:spacing w:val="48"/>
+        </w:rPr>
+        <w:t xml:space="preserve"> </w:t>
+      </w:r>
+      <w:r>
         <w:t>If</w:t>
       </w:r>
       <w:r>
@@ -15478,7 +16680,7 @@
         <w:rPr>
           <w:spacing w:val="-1"/>
         </w:rPr>
-        <w:t>Tournament Rules</w:t>
+        <w:t>Governing Rules</w:t>
       </w:r>
       <w:r>
         <w:t xml:space="preserve"> for</w:t>
@@ -15504,7 +16706,7 @@
         </w:rPr>
         <w:t>Gam</w:t>
       </w:r>
-      <w:hyperlink r:id="rId16" w:tgtFrame="_blank">
+      <w:hyperlink r:id="rId14">
         <w:r>
           <w:rPr>
             <w:spacing w:val="-1"/>
@@ -15664,7 +16866,10 @@
         <w:rPr>
           <w:spacing w:val="-1"/>
         </w:rPr>
-        <w:t>Tournament Rules</w:t>
+        <w:t xml:space="preserve">Governing </w:t>
+      </w:r>
+      <w:r>
+        <w:t>Rules</w:t>
       </w:r>
       <w:r>
         <w:rPr>
@@ -16401,7 +17606,7 @@
         <w:t xml:space="preserve">than </w:t>
       </w:r>
       <w:r>
-        <w:t>3</w:t>
+        <w:t>4</w:t>
       </w:r>
       <w:r>
         <w:rPr>
@@ -16437,7 +17642,7 @@
         <w:rPr>
           <w:spacing w:val="-2"/>
         </w:rPr>
-        <w:t xml:space="preserve">  </w:t>
+        <w:t xml:space="preserve"> </w:t>
       </w:r>
       <w:r>
         <w:rPr>
@@ -16467,13 +17672,28 @@
         <w:rPr>
           <w:spacing w:val="-1"/>
         </w:rPr>
-        <w:t>hot.  Really, really hot</w:t>
-      </w:r>
-      <w:r>
-        <w:rPr>
-          <w:spacing w:val="-1"/>
-        </w:rPr>
-        <w:t>.</w:t>
+        <w:t>hot</w:t>
+      </w:r>
+      <w:r>
+        <w:t xml:space="preserve"> </w:t>
+      </w:r>
+      <w:r>
+        <w:rPr>
+          <w:spacing w:val="-1"/>
+        </w:rPr>
+        <w:t>and</w:t>
+      </w:r>
+      <w:r>
+        <w:rPr>
+          <w:spacing w:val="-3"/>
+        </w:rPr>
+        <w:t xml:space="preserve"> </w:t>
+      </w:r>
+      <w:r>
+        <w:rPr>
+          <w:spacing w:val="-1"/>
+        </w:rPr>
+        <w:t>muggy.</w:t>
       </w:r>
     </w:p>
     <w:p>
@@ -16582,17 +17802,25 @@
         </w:rPr>
         <w:t xml:space="preserve"> </w:t>
       </w:r>
+      <w:proofErr w:type="gramStart"/>
       <w:r>
         <w:t xml:space="preserve">at </w:t>
       </w:r>
-      <w:hyperlink r:id="rId17" w:history="1">
+      <w:r>
+        <w:rPr>
+          <w:color w:val="0000FF"/>
+        </w:rPr>
+        <w:t xml:space="preserve"> </w:t>
+      </w:r>
+      <w:proofErr w:type="gramEnd"/>
+      <w:hyperlink r:id="rId15">
         <w:r>
           <w:rPr>
-            <w:rStyle w:val="Hyperlink"/>
+            <w:color w:val="0000FF"/>
             <w:spacing w:val="-1"/>
-            <w:u w:color="0000FF"/>
+            <w:u w:val="single" w:color="0000FF"/>
           </w:rPr>
-          <w:t>https://noc2018.zayso.org/textalerts</w:t>
+          <w:t>http://ng2019.zayso.org/textalerts</w:t>
         </w:r>
       </w:hyperlink>
       <w:r>
@@ -16676,13 +17904,16 @@
         <w:rPr>
           <w:spacing w:val="-1"/>
         </w:rPr>
-        <w:t>National Open Cup</w:t>
-      </w:r>
-      <w:r>
-        <w:rPr>
-          <w:spacing w:val="-1"/>
-        </w:rPr>
-        <w:t>. Ensure</w:t>
+        <w:t>National</w:t>
+      </w:r>
+      <w:r>
+        <w:t xml:space="preserve"> </w:t>
+      </w:r>
+      <w:r>
+        <w:rPr>
+          <w:spacing w:val="-1"/>
+        </w:rPr>
+        <w:t>Games. Ensure</w:t>
       </w:r>
       <w:r>
         <w:rPr>
@@ -16797,89 +18028,6 @@
           <w:rFonts w:ascii="Calibri" w:eastAsia="Calibri" w:hAnsi="Calibri" w:cs="Calibri"/>
           <w:sz w:val="16"/>
           <w:szCs w:val="16"/>
-        </w:rPr>
-      </w:pPr>
-    </w:p>
-    <w:p>
-      <w:pPr>
-        <w:pStyle w:val="BodyText"/>
-        <w:ind w:left="100" w:firstLine="0"/>
-        <w:rPr>
-          <w:spacing w:val="-1"/>
-        </w:rPr>
-      </w:pPr>
-      <w:r>
-        <w:rPr>
-          <w:spacing w:val="-1"/>
-        </w:rPr>
-        <w:t>Have</w:t>
-      </w:r>
-      <w:r>
-        <w:t xml:space="preserve"> </w:t>
-      </w:r>
-      <w:r>
-        <w:rPr>
-          <w:spacing w:val="-1"/>
-        </w:rPr>
-        <w:t>FUN.</w:t>
-      </w:r>
-      <w:r>
-        <w:t xml:space="preserve"> </w:t>
-      </w:r>
-      <w:r>
-        <w:rPr>
-          <w:spacing w:val="-1"/>
-        </w:rPr>
-        <w:t>Remember</w:t>
-      </w:r>
-      <w:r>
-        <w:rPr>
-          <w:spacing w:val="-2"/>
-        </w:rPr>
-        <w:t xml:space="preserve"> </w:t>
-      </w:r>
-      <w:r>
-        <w:t>to</w:t>
-      </w:r>
-      <w:r>
-        <w:rPr>
-          <w:spacing w:val="-1"/>
-        </w:rPr>
-        <w:t xml:space="preserve"> </w:t>
-      </w:r>
-      <w:r>
-        <w:rPr>
-          <w:spacing w:val="-1"/>
-        </w:rPr>
-        <w:t>smile</w:t>
-      </w:r>
-    </w:p>
-    <w:p>
-      <w:pPr>
-        <w:pStyle w:val="BodyText"/>
-        <w:ind w:left="100" w:firstLine="0"/>
-        <w:rPr>
-          <w:spacing w:val="-1"/>
-        </w:rPr>
-      </w:pPr>
-    </w:p>
-    <w:p>
-      <w:pPr>
-        <w:pStyle w:val="Heading1"/>
-      </w:pPr>
-      <w:r>
-        <w:t>QUESTIONS</w:t>
-      </w:r>
-    </w:p>
-    <w:p>
-      <w:pPr>
-        <w:spacing w:before="9"/>
-        <w:rPr>
-          <w:rFonts w:ascii="Calibri" w:eastAsia="Calibri" w:hAnsi="Calibri" w:cs="Calibri"/>
-          <w:b/>
-          <w:bCs/>
-          <w:sz w:val="19"/>
-          <w:szCs w:val="19"/>
         </w:rPr>
       </w:pPr>
     </w:p>
@@ -16892,127 +18040,76 @@
         <w:rPr>
           <w:spacing w:val="-1"/>
         </w:rPr>
-        <w:t>For</w:t>
-      </w:r>
-      <w:r>
-        <w:t xml:space="preserve"> </w:t>
-      </w:r>
-      <w:r>
-        <w:rPr>
-          <w:spacing w:val="-1"/>
-        </w:rPr>
-        <w:t>help</w:t>
-      </w:r>
-      <w:r>
-        <w:rPr>
-          <w:spacing w:val="-3"/>
-        </w:rPr>
-        <w:t xml:space="preserve"> </w:t>
-      </w:r>
-      <w:r>
-        <w:t>with</w:t>
-      </w:r>
-      <w:r>
-        <w:rPr>
-          <w:spacing w:val="-2"/>
-        </w:rPr>
-        <w:t xml:space="preserve"> </w:t>
-      </w:r>
-      <w:r>
-        <w:t xml:space="preserve">Match </w:t>
-      </w:r>
-      <w:r>
-        <w:rPr>
-          <w:spacing w:val="-1"/>
-        </w:rPr>
-        <w:t>Assignments,</w:t>
-      </w:r>
-      <w:r>
-        <w:t xml:space="preserve"> </w:t>
-      </w:r>
-      <w:r>
-        <w:rPr>
-          <w:spacing w:val="-1"/>
-        </w:rPr>
-        <w:t>contact</w:t>
-      </w:r>
-      <w:r>
-        <w:rPr>
-          <w:spacing w:val="-2"/>
-        </w:rPr>
-        <w:t xml:space="preserve"> </w:t>
-      </w:r>
-      <w:r>
-        <w:t xml:space="preserve">me </w:t>
-      </w:r>
-      <w:r>
-        <w:rPr>
-          <w:spacing w:val="-2"/>
-        </w:rPr>
-        <w:t>at</w:t>
-      </w:r>
-      <w:r>
-        <w:rPr>
-          <w:spacing w:val="1"/>
-        </w:rPr>
-        <w:t xml:space="preserve"> </w:t>
-      </w:r>
-      <w:hyperlink r:id="rId18">
-        <w:r>
-          <w:rPr>
-            <w:color w:val="0000FF"/>
-            <w:spacing w:val="-1"/>
-            <w:u w:val="single" w:color="0000FF"/>
-          </w:rPr>
-          <w:t>taidghsimpson@ayso.org</w:t>
-        </w:r>
-        <w:r>
-          <w:rPr>
-            <w:color w:val="0000FF"/>
-            <w:spacing w:val="-2"/>
-            <w:u w:val="single" w:color="0000FF"/>
-          </w:rPr>
-          <w:t xml:space="preserve"> </w:t>
-        </w:r>
-      </w:hyperlink>
-      <w:r>
-        <w:t>or</w:t>
-      </w:r>
-      <w:r>
-        <w:rPr>
-          <w:spacing w:val="-3"/>
-        </w:rPr>
-        <w:t xml:space="preserve"> </w:t>
-      </w:r>
-      <w:r>
-        <w:t>at</w:t>
-      </w:r>
-      <w:r>
-        <w:rPr>
-          <w:spacing w:val="-1"/>
-        </w:rPr>
-        <w:t xml:space="preserve"> </w:t>
-      </w:r>
-      <w:r>
-        <w:rPr>
-          <w:spacing w:val="-1"/>
-        </w:rPr>
-        <w:t>424-221-7940</w:t>
-      </w:r>
-      <w:r>
-        <w:rPr>
-          <w:spacing w:val="-1"/>
-        </w:rPr>
-        <w:t>.</w:t>
+        <w:t>Have</w:t>
+      </w:r>
+      <w:r>
+        <w:t xml:space="preserve"> </w:t>
+      </w:r>
+      <w:r>
+        <w:rPr>
+          <w:spacing w:val="-1"/>
+        </w:rPr>
+        <w:t>FUN.</w:t>
+      </w:r>
+      <w:r>
+        <w:t xml:space="preserve"> </w:t>
+      </w:r>
+      <w:r>
+        <w:rPr>
+          <w:spacing w:val="-1"/>
+        </w:rPr>
+        <w:t>Remember</w:t>
+      </w:r>
+      <w:r>
+        <w:rPr>
+          <w:spacing w:val="-2"/>
+        </w:rPr>
+        <w:t xml:space="preserve"> </w:t>
+      </w:r>
+      <w:r>
+        <w:t>to</w:t>
+      </w:r>
+      <w:r>
+        <w:rPr>
+          <w:spacing w:val="-1"/>
+        </w:rPr>
+        <w:t xml:space="preserve"> smile.</w:t>
       </w:r>
     </w:p>
     <w:p>
       <w:pPr>
-        <w:spacing w:before="1"/>
+        <w:sectPr>
+          <w:pgSz w:w="12240" w:h="15840"/>
+          <w:pgMar w:top="1400" w:right="260" w:bottom="940" w:left="1340" w:header="210" w:footer="746" w:gutter="0"/>
+          <w:cols w:space="720"/>
+        </w:sectPr>
+      </w:pPr>
+    </w:p>
+    <w:p>
+      <w:pPr>
+        <w:pStyle w:val="Heading1"/>
+        <w:spacing w:before="34"/>
+        <w:rPr>
+          <w:b w:val="0"/>
+          <w:bCs w:val="0"/>
+        </w:rPr>
+      </w:pPr>
+      <w:r>
+        <w:rPr>
+          <w:spacing w:val="-1"/>
+        </w:rPr>
+        <w:t>QUESTIONS</w:t>
+      </w:r>
+    </w:p>
+    <w:p>
+      <w:pPr>
+        <w:spacing w:before="9"/>
         <w:rPr>
           <w:rFonts w:ascii="Calibri" w:eastAsia="Calibri" w:hAnsi="Calibri" w:cs="Calibri"/>
-          <w:sz w:val="15"/>
-          <w:szCs w:val="15"/>
+          <w:b/>
+          <w:bCs/>
+          <w:sz w:val="19"/>
+          <w:szCs w:val="19"/>
         </w:rPr>
       </w:pPr>
     </w:p>
@@ -17020,93 +18117,186 @@
       <w:pPr>
         <w:pStyle w:val="BodyText"/>
         <w:ind w:left="100" w:firstLine="0"/>
-        <w:rPr>
-          <w:spacing w:val="-1"/>
-        </w:rPr>
       </w:pPr>
       <w:r>
         <w:rPr>
           <w:spacing w:val="-1"/>
         </w:rPr>
-        <w:t>See</w:t>
-      </w:r>
-      <w:r>
-        <w:rPr>
-          <w:spacing w:val="-1"/>
-        </w:rPr>
-        <w:t xml:space="preserve"> </w:t>
-      </w:r>
-      <w:r>
-        <w:rPr>
-          <w:spacing w:val="-1"/>
-        </w:rPr>
-        <w:t>you at</w:t>
-      </w:r>
-      <w:r>
-        <w:rPr>
-          <w:spacing w:val="-1"/>
-        </w:rPr>
-        <w:t xml:space="preserve"> the </w:t>
-      </w:r>
-      <w:r>
-        <w:rPr>
-          <w:spacing w:val="-1"/>
-        </w:rPr>
-        <w:t>Cup</w:t>
-      </w:r>
-      <w:r>
-        <w:rPr>
-          <w:spacing w:val="-1"/>
-        </w:rPr>
-        <w:t>,</w:t>
-      </w:r>
-      <w:r>
-        <w:rPr>
-          <w:spacing w:val="-1"/>
-        </w:rPr>
-        <w:t xml:space="preserve"> </w:t>
-      </w:r>
+        <w:t>For</w:t>
+      </w:r>
+      <w:r>
+        <w:t xml:space="preserve"> </w:t>
+      </w:r>
+      <w:r>
+        <w:rPr>
+          <w:spacing w:val="-1"/>
+        </w:rPr>
+        <w:t>help</w:t>
+      </w:r>
+      <w:r>
+        <w:rPr>
+          <w:spacing w:val="-3"/>
+        </w:rPr>
+        <w:t xml:space="preserve"> </w:t>
+      </w:r>
+      <w:r>
+        <w:t>with</w:t>
+      </w:r>
+      <w:r>
+        <w:rPr>
+          <w:spacing w:val="-2"/>
+        </w:rPr>
+        <w:t xml:space="preserve"> </w:t>
+      </w:r>
+      <w:r>
+        <w:t xml:space="preserve">Match </w:t>
+      </w:r>
+      <w:r>
+        <w:rPr>
+          <w:spacing w:val="-1"/>
+        </w:rPr>
+        <w:t>Assignments,</w:t>
+      </w:r>
+      <w:r>
+        <w:t xml:space="preserve"> </w:t>
+      </w:r>
+      <w:r>
+        <w:rPr>
+          <w:spacing w:val="-1"/>
+        </w:rPr>
+        <w:t>contact</w:t>
+      </w:r>
+      <w:r>
+        <w:rPr>
+          <w:spacing w:val="-2"/>
+        </w:rPr>
+        <w:t xml:space="preserve"> </w:t>
+      </w:r>
+      <w:r>
+        <w:t xml:space="preserve">me </w:t>
+      </w:r>
+      <w:r>
+        <w:rPr>
+          <w:spacing w:val="-2"/>
+        </w:rPr>
+        <w:t>at</w:t>
+      </w:r>
+      <w:r>
+        <w:rPr>
+          <w:spacing w:val="1"/>
+        </w:rPr>
+        <w:t xml:space="preserve"> </w:t>
+      </w:r>
+      <w:hyperlink r:id="rId16" w:history="1">
+        <w:r>
+          <w:rPr>
+            <w:rStyle w:val="Hyperlink"/>
+            <w:spacing w:val="1"/>
+          </w:rPr>
+          <w:t>soccer.ref62@yahoo.com</w:t>
+        </w:r>
+      </w:hyperlink>
+      <w:r>
+        <w:rPr>
+          <w:spacing w:val="1"/>
+        </w:rPr>
+        <w:t xml:space="preserve"> </w:t>
+      </w:r>
+      <w:hyperlink r:id="rId17"/>
+      <w:r>
+        <w:t>or</w:t>
+      </w:r>
+      <w:r>
+        <w:rPr>
+          <w:spacing w:val="-3"/>
+        </w:rPr>
+        <w:t xml:space="preserve"> </w:t>
+      </w:r>
+      <w:r>
+        <w:t>at</w:t>
+      </w:r>
+      <w:r>
+        <w:rPr>
+          <w:spacing w:val="-1"/>
+        </w:rPr>
+        <w:t xml:space="preserve"> </w:t>
+      </w:r>
+      <w:r>
+        <w:rPr>
+          <w:spacing w:val="-1"/>
+        </w:rPr>
+        <w:t>(808) 286-9280</w:t>
+      </w:r>
+      <w:r>
+        <w:rPr>
+          <w:spacing w:val="-1"/>
+        </w:rPr>
+        <w:t>.</w:t>
+      </w:r>
+    </w:p>
+    <w:p>
+      <w:pPr>
+        <w:spacing w:before="1"/>
+        <w:rPr>
+          <w:rFonts w:ascii="Calibri" w:eastAsia="Calibri" w:hAnsi="Calibri" w:cs="Calibri"/>
+          <w:sz w:val="15"/>
+          <w:szCs w:val="15"/>
+        </w:rPr>
+      </w:pPr>
     </w:p>
     <w:p>
       <w:pPr>
         <w:pStyle w:val="BodyText"/>
-        <w:ind w:left="100" w:firstLine="0"/>
-        <w:rPr>
-          <w:spacing w:val="-1"/>
-        </w:rPr>
+        <w:spacing w:before="56" w:line="454" w:lineRule="auto"/>
+        <w:ind w:left="100" w:right="8180" w:firstLine="0"/>
       </w:pPr>
       <w:r>
         <w:rPr>
           <w:spacing w:val="-1"/>
         </w:rPr>
-        <w:t>Taidgh Simpson</w:t>
-      </w:r>
-    </w:p>
-    <w:p>
-      <w:pPr>
-        <w:pStyle w:val="BodyText"/>
-        <w:ind w:left="100" w:firstLine="0"/>
-        <w:rPr>
-          <w:spacing w:val="-1"/>
-        </w:rPr>
-      </w:pPr>
-      <w:r>
-        <w:rPr>
-          <w:spacing w:val="-1"/>
-        </w:rPr>
-        <w:t xml:space="preserve">AYSO NOC 2018 / </w:t>
-      </w:r>
-      <w:bookmarkStart w:id="0" w:name="_GoBack"/>
-      <w:bookmarkEnd w:id="0"/>
-      <w:r>
-        <w:rPr>
-          <w:spacing w:val="-1"/>
-        </w:rPr>
-        <w:t>Referee Administrator</w:t>
+        <w:t>See</w:t>
+      </w:r>
+      <w:r>
+        <w:rPr>
+          <w:spacing w:val="1"/>
+        </w:rPr>
+        <w:t xml:space="preserve"> </w:t>
+      </w:r>
+      <w:r>
+        <w:rPr>
+          <w:spacing w:val="-1"/>
+        </w:rPr>
+        <w:t>you at</w:t>
+      </w:r>
+      <w:r>
+        <w:t xml:space="preserve"> the</w:t>
+      </w:r>
+      <w:r>
+        <w:rPr>
+          <w:spacing w:val="-3"/>
+        </w:rPr>
+        <w:t xml:space="preserve"> </w:t>
+      </w:r>
+      <w:r>
+        <w:rPr>
+          <w:spacing w:val="-1"/>
+        </w:rPr>
+        <w:t>Games,</w:t>
+      </w:r>
+      <w:r>
+        <w:rPr>
+          <w:spacing w:val="27"/>
+        </w:rPr>
+        <w:t xml:space="preserve"> </w:t>
+      </w:r>
+      <w:r>
+        <w:rPr>
+          <w:spacing w:val="-1"/>
+        </w:rPr>
+        <w:t>Robert McCarthy</w:t>
       </w:r>
     </w:p>
     <w:sectPr>
-      <w:headerReference w:type="even" r:id="rId19"/>
       <w:pgSz w:w="12240" w:h="15840"/>
       <w:pgMar w:top="1400" w:right="260" w:bottom="940" w:left="1340" w:header="210" w:footer="746" w:gutter="0"/>
       <w:cols w:space="720"/>
@@ -17145,162 +18335,50 @@
       </w:rPr>
     </w:pPr>
     <w:r>
-      <w:rPr>
-        <w:noProof/>
-      </w:rPr>
-      <mc:AlternateContent>
-        <mc:Choice Requires="wps">
-          <w:drawing>
-            <wp:anchor distT="0" distB="0" distL="114300" distR="114300" simplePos="0" relativeHeight="503310968" behindDoc="1" locked="0" layoutInCell="1" allowOverlap="1">
-              <wp:simplePos x="0" y="0"/>
-              <wp:positionH relativeFrom="page">
-                <wp:posOffset>901700</wp:posOffset>
-              </wp:positionH>
-              <wp:positionV relativeFrom="page">
-                <wp:posOffset>9444990</wp:posOffset>
-              </wp:positionV>
-              <wp:extent cx="2834005" cy="165735"/>
-              <wp:effectExtent l="0" t="0" r="0" b="0"/>
-              <wp:wrapNone/>
-              <wp:docPr id="2" name="Text Box 1"/>
-              <wp:cNvGraphicFramePr>
-                <a:graphicFrameLocks xmlns:a="http://schemas.openxmlformats.org/drawingml/2006/main"/>
-              </wp:cNvGraphicFramePr>
-              <a:graphic xmlns:a="http://schemas.openxmlformats.org/drawingml/2006/main">
-                <a:graphicData uri="http://schemas.microsoft.com/office/word/2010/wordprocessingShape">
-                  <wps:wsp>
-                    <wps:cNvSpPr txBox="1">
-                      <a:spLocks noChangeArrowheads="1"/>
-                    </wps:cNvSpPr>
-                    <wps:spPr bwMode="auto">
-                      <a:xfrm>
-                        <a:off x="0" y="0"/>
-                        <a:ext cx="2834005" cy="165735"/>
-                      </a:xfrm>
-                      <a:prstGeom prst="rect">
-                        <a:avLst/>
-                      </a:prstGeom>
-                      <a:noFill/>
-                      <a:ln>
-                        <a:noFill/>
-                      </a:ln>
-                      <a:extLst>
-                        <a:ext uri="{909E8E84-426E-40DD-AFC4-6F175D3DCCD1}">
-                          <a14:hiddenFill xmlns:a14="http://schemas.microsoft.com/office/drawing/2010/main">
-                            <a:solidFill>
-                              <a:srgbClr val="FFFFFF"/>
-                            </a:solidFill>
-                          </a14:hiddenFill>
-                        </a:ext>
-                        <a:ext uri="{91240B29-F687-4F45-9708-019B960494DF}">
-                          <a14:hiddenLine xmlns:a14="http://schemas.microsoft.com/office/drawing/2010/main" w="9525">
-                            <a:solidFill>
-                              <a:srgbClr val="000000"/>
-                            </a:solidFill>
-                            <a:miter lim="800000"/>
-                            <a:headEnd/>
-                            <a:tailEnd/>
-                          </a14:hiddenLine>
-                        </a:ext>
-                      </a:extLst>
-                    </wps:spPr>
-                    <wps:txbx>
-                      <w:txbxContent>
-                        <w:p>
-                          <w:pPr>
-                            <w:pStyle w:val="BodyText"/>
-                            <w:spacing w:line="245" w:lineRule="exact"/>
-                            <w:ind w:left="20" w:firstLine="0"/>
-                          </w:pPr>
-                          <w:r>
-                            <w:rPr>
-                              <w:spacing w:val="-1"/>
-                            </w:rPr>
-                            <w:t>Referee</w:t>
-                          </w:r>
-                          <w:r>
-                            <w:t xml:space="preserve"> </w:t>
-                          </w:r>
-                          <w:r>
-                            <w:rPr>
-                              <w:spacing w:val="-1"/>
-                            </w:rPr>
-                            <w:t>Self-Assigning Message</w:t>
-                          </w:r>
-                          <w:r>
-                            <w:t xml:space="preserve"> </w:t>
-                          </w:r>
-                          <w:r>
-                            <w:rPr>
-                              <w:spacing w:val="-1"/>
-                            </w:rPr>
-                            <w:t>20160628-2.docx</w:t>
-                          </w:r>
-                        </w:p>
-                      </w:txbxContent>
-                    </wps:txbx>
-                    <wps:bodyPr rot="0" vert="horz" wrap="square" lIns="0" tIns="0" rIns="0" bIns="0" anchor="t" anchorCtr="0" upright="1">
-                      <a:noAutofit/>
-                    </wps:bodyPr>
-                  </wps:wsp>
-                </a:graphicData>
-              </a:graphic>
-              <wp14:sizeRelH relativeFrom="page">
-                <wp14:pctWidth>0</wp14:pctWidth>
-              </wp14:sizeRelH>
-              <wp14:sizeRelV relativeFrom="page">
-                <wp14:pctHeight>0</wp14:pctHeight>
-              </wp14:sizeRelV>
-            </wp:anchor>
-          </w:drawing>
-        </mc:Choice>
-        <mc:Fallback>
-          <w:pict>
-            <v:shapetype id="_x0000_t202" coordsize="21600,21600" o:spt="202" path="m,l,21600r21600,l21600,xe">
-              <v:stroke joinstyle="miter"/>
-              <v:path gradientshapeok="t" o:connecttype="rect"/>
-            </v:shapetype>
-            <v:shape id="Text Box 1" o:spid="_x0000_s1026" type="#_x0000_t202" style="position:absolute;margin-left:71pt;margin-top:743.7pt;width:223.15pt;height:13.05pt;z-index:-5512;visibility:visible;mso-wrap-style:square;mso-width-percent:0;mso-height-percent:0;mso-wrap-distance-left:9pt;mso-wrap-distance-top:0;mso-wrap-distance-right:9pt;mso-wrap-distance-bottom:0;mso-position-horizontal:absolute;mso-position-horizontal-relative:page;mso-position-vertical:absolute;mso-position-vertical-relative:page;mso-width-percent:0;mso-height-percent:0;mso-width-relative:page;mso-height-relative:page;v-text-anchor:top" o:gfxdata="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" filled="f" stroked="f">
-              <v:textbox inset="0,0,0,0">
-                <w:txbxContent>
-                  <w:p>
-                    <w:pPr>
-                      <w:pStyle w:val="BodyText"/>
-                      <w:spacing w:line="245" w:lineRule="exact"/>
-                      <w:ind w:left="20" w:firstLine="0"/>
-                    </w:pPr>
-                    <w:r>
-                      <w:rPr>
-                        <w:spacing w:val="-1"/>
-                      </w:rPr>
-                      <w:t>Referee</w:t>
-                    </w:r>
-                    <w:r>
-                      <w:t xml:space="preserve"> </w:t>
-                    </w:r>
-                    <w:r>
-                      <w:rPr>
-                        <w:spacing w:val="-1"/>
-                      </w:rPr>
-                      <w:t>Self-Assigning Message</w:t>
-                    </w:r>
-                    <w:r>
-                      <w:t xml:space="preserve"> </w:t>
-                    </w:r>
-                    <w:r>
-                      <w:rPr>
-                        <w:spacing w:val="-1"/>
-                      </w:rPr>
-                      <w:t>20160628-2.docx</w:t>
-                    </w:r>
-                  </w:p>
-                </w:txbxContent>
-              </v:textbox>
-              <w10:wrap anchorx="page" anchory="page"/>
-            </v:shape>
-          </w:pict>
-        </mc:Fallback>
-      </mc:AlternateContent>
+      <w:pict>
+        <v:shapetype id="_x0000_t202" coordsize="21600,21600" o:spt="202" path="m,l,21600r21600,l21600,xe">
+          <v:stroke joinstyle="miter"/>
+          <v:path gradientshapeok="t" o:connecttype="rect"/>
+        </v:shapetype>
+        <v:shape id="_x0000_s1025" type="#_x0000_t202" style="position:absolute;margin-left:71pt;margin-top:743.7pt;width:223.15pt;height:13.05pt;z-index:-5512;mso-position-horizontal-relative:page;mso-position-vertical-relative:page" filled="f" stroked="f">
+          <v:textbox inset="0,0,0,0">
+            <w:txbxContent>
+              <w:p>
+                <w:pPr>
+                  <w:pStyle w:val="BodyText"/>
+                  <w:spacing w:line="245" w:lineRule="exact"/>
+                  <w:ind w:left="20" w:firstLine="0"/>
+                </w:pPr>
+                <w:r>
+                  <w:rPr>
+                    <w:spacing w:val="-1"/>
+                  </w:rPr>
+                  <w:t>Referee</w:t>
+                </w:r>
+                <w:r>
+                  <w:t xml:space="preserve"> </w:t>
+                </w:r>
+                <w:r>
+                  <w:rPr>
+                    <w:spacing w:val="-1"/>
+                  </w:rPr>
+                  <w:t>Self-Assigning Message</w:t>
+                </w:r>
+                <w:r>
+                  <w:t xml:space="preserve"> </w:t>
+                </w:r>
+                <w:r>
+                  <w:rPr>
+                    <w:spacing w:val="-1"/>
+                  </w:rPr>
+                  <w:t>20181025.docx</w:t>
+                </w:r>
+              </w:p>
+            </w:txbxContent>
+          </v:textbox>
+          <w10:wrap anchorx="page" anchory="page"/>
+        </v:shape>
+      </w:pict>
     </w:r>
   </w:p>
 </w:ftr>
@@ -17317,170 +18395,50 @@
       </w:rPr>
     </w:pPr>
     <w:r>
-      <w:rPr>
-        <w:noProof/>
-      </w:rPr>
-      <mc:AlternateContent>
-        <mc:Choice Requires="wps">
-          <w:drawing>
-            <wp:anchor distT="0" distB="0" distL="114300" distR="114300" simplePos="0" relativeHeight="503310944" behindDoc="1" locked="0" layoutInCell="1" allowOverlap="1">
-              <wp:simplePos x="0" y="0"/>
-              <wp:positionH relativeFrom="page">
-                <wp:posOffset>901700</wp:posOffset>
-              </wp:positionH>
-              <wp:positionV relativeFrom="page">
-                <wp:posOffset>9444990</wp:posOffset>
-              </wp:positionV>
-              <wp:extent cx="2834005" cy="165735"/>
-              <wp:effectExtent l="0" t="0" r="0" b="0"/>
-              <wp:wrapNone/>
-              <wp:docPr id="1" name="Text Box 2"/>
-              <wp:cNvGraphicFramePr>
-                <a:graphicFrameLocks xmlns:a="http://schemas.openxmlformats.org/drawingml/2006/main"/>
-              </wp:cNvGraphicFramePr>
-              <a:graphic xmlns:a="http://schemas.openxmlformats.org/drawingml/2006/main">
-                <a:graphicData uri="http://schemas.microsoft.com/office/word/2010/wordprocessingShape">
-                  <wps:wsp>
-                    <wps:cNvSpPr txBox="1">
-                      <a:spLocks noChangeArrowheads="1"/>
-                    </wps:cNvSpPr>
-                    <wps:spPr bwMode="auto">
-                      <a:xfrm>
-                        <a:off x="0" y="0"/>
-                        <a:ext cx="2834005" cy="165735"/>
-                      </a:xfrm>
-                      <a:prstGeom prst="rect">
-                        <a:avLst/>
-                      </a:prstGeom>
-                      <a:noFill/>
-                      <a:ln>
-                        <a:noFill/>
-                      </a:ln>
-                      <a:extLst>
-                        <a:ext uri="{909E8E84-426E-40DD-AFC4-6F175D3DCCD1}">
-                          <a14:hiddenFill xmlns:a14="http://schemas.microsoft.com/office/drawing/2010/main">
-                            <a:solidFill>
-                              <a:srgbClr val="FFFFFF"/>
-                            </a:solidFill>
-                          </a14:hiddenFill>
-                        </a:ext>
-                        <a:ext uri="{91240B29-F687-4F45-9708-019B960494DF}">
-                          <a14:hiddenLine xmlns:a14="http://schemas.microsoft.com/office/drawing/2010/main" w="9525">
-                            <a:solidFill>
-                              <a:srgbClr val="000000"/>
-                            </a:solidFill>
-                            <a:miter lim="800000"/>
-                            <a:headEnd/>
-                            <a:tailEnd/>
-                          </a14:hiddenLine>
-                        </a:ext>
-                      </a:extLst>
-                    </wps:spPr>
-                    <wps:txbx>
-                      <w:txbxContent>
-                        <w:p>
-                          <w:pPr>
-                            <w:pStyle w:val="BodyText"/>
-                            <w:spacing w:line="245" w:lineRule="exact"/>
-                            <w:ind w:left="20" w:firstLine="0"/>
-                          </w:pPr>
-                          <w:r>
-                            <w:rPr>
-                              <w:spacing w:val="-1"/>
-                            </w:rPr>
-                            <w:t>Referee</w:t>
-                          </w:r>
-                          <w:r>
-                            <w:t xml:space="preserve"> </w:t>
-                          </w:r>
-                          <w:r>
-                            <w:rPr>
-                              <w:spacing w:val="-1"/>
-                            </w:rPr>
-                            <w:t xml:space="preserve">Self-Assigning </w:t>
-                          </w:r>
-                          <w:r>
-                            <w:rPr>
-                              <w:spacing w:val="-1"/>
-                            </w:rPr>
-                            <w:t>Instruction</w:t>
-                          </w:r>
-                        </w:p>
-                        <w:p>
-                          <w:pPr>
-                            <w:pStyle w:val="BodyText"/>
-                            <w:spacing w:line="245" w:lineRule="exact"/>
-                            <w:ind w:left="20" w:firstLine="0"/>
-                          </w:pPr>
-                        </w:p>
-                      </w:txbxContent>
-                    </wps:txbx>
-                    <wps:bodyPr rot="0" vert="horz" wrap="square" lIns="0" tIns="0" rIns="0" bIns="0" anchor="t" anchorCtr="0" upright="1">
-                      <a:noAutofit/>
-                    </wps:bodyPr>
-                  </wps:wsp>
-                </a:graphicData>
-              </a:graphic>
-              <wp14:sizeRelH relativeFrom="page">
-                <wp14:pctWidth>0</wp14:pctWidth>
-              </wp14:sizeRelH>
-              <wp14:sizeRelV relativeFrom="page">
-                <wp14:pctHeight>0</wp14:pctHeight>
-              </wp14:sizeRelV>
-            </wp:anchor>
-          </w:drawing>
-        </mc:Choice>
-        <mc:Fallback>
-          <w:pict>
-            <v:shapetype id="_x0000_t202" coordsize="21600,21600" o:spt="202" path="m,l,21600r21600,l21600,xe">
-              <v:stroke joinstyle="miter"/>
-              <v:path gradientshapeok="t" o:connecttype="rect"/>
-            </v:shapetype>
-            <v:shape id="Text Box 2" o:spid="_x0000_s1027" type="#_x0000_t202" style="position:absolute;margin-left:71pt;margin-top:743.7pt;width:223.15pt;height:13.05pt;z-index:-5536;visibility:visible;mso-wrap-style:square;mso-width-percent:0;mso-height-percent:0;mso-wrap-distance-left:9pt;mso-wrap-distance-top:0;mso-wrap-distance-right:9pt;mso-wrap-distance-bottom:0;mso-position-horizontal:absolute;mso-position-horizontal-relative:page;mso-position-vertical:absolute;mso-position-vertical-relative:page;mso-width-percent:0;mso-height-percent:0;mso-width-relative:page;mso-height-relative:page;v-text-anchor:top" o:gfxdata="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" filled="f" stroked="f">
-              <v:textbox inset="0,0,0,0">
-                <w:txbxContent>
-                  <w:p>
-                    <w:pPr>
-                      <w:pStyle w:val="BodyText"/>
-                      <w:spacing w:line="245" w:lineRule="exact"/>
-                      <w:ind w:left="20" w:firstLine="0"/>
-                    </w:pPr>
-                    <w:r>
-                      <w:rPr>
-                        <w:spacing w:val="-1"/>
-                      </w:rPr>
-                      <w:t>Referee</w:t>
-                    </w:r>
-                    <w:r>
-                      <w:t xml:space="preserve"> </w:t>
-                    </w:r>
-                    <w:r>
-                      <w:rPr>
-                        <w:spacing w:val="-1"/>
-                      </w:rPr>
-                      <w:t xml:space="preserve">Self-Assigning </w:t>
-                    </w:r>
-                    <w:r>
-                      <w:rPr>
-                        <w:spacing w:val="-1"/>
-                      </w:rPr>
-                      <w:t>Instruction</w:t>
-                    </w:r>
-                  </w:p>
-                  <w:p>
-                    <w:pPr>
-                      <w:pStyle w:val="BodyText"/>
-                      <w:spacing w:line="245" w:lineRule="exact"/>
-                      <w:ind w:left="20" w:firstLine="0"/>
-                    </w:pPr>
-                  </w:p>
-                </w:txbxContent>
-              </v:textbox>
-              <w10:wrap anchorx="page" anchory="page"/>
-            </v:shape>
-          </w:pict>
-        </mc:Fallback>
-      </mc:AlternateContent>
+      <w:pict>
+        <v:shapetype id="_x0000_t202" coordsize="21600,21600" o:spt="202" path="m,l,21600r21600,l21600,xe">
+          <v:stroke joinstyle="miter"/>
+          <v:path gradientshapeok="t" o:connecttype="rect"/>
+        </v:shapetype>
+        <v:shape id="_x0000_s1026" type="#_x0000_t202" style="position:absolute;margin-left:71pt;margin-top:743.7pt;width:223.15pt;height:13.05pt;z-index:-5536;mso-position-horizontal-relative:page;mso-position-vertical-relative:page" filled="f" stroked="f">
+          <v:textbox inset="0,0,0,0">
+            <w:txbxContent>
+              <w:p>
+                <w:pPr>
+                  <w:pStyle w:val="BodyText"/>
+                  <w:spacing w:line="245" w:lineRule="exact"/>
+                  <w:ind w:left="20" w:firstLine="0"/>
+                </w:pPr>
+                <w:r>
+                  <w:rPr>
+                    <w:spacing w:val="-1"/>
+                  </w:rPr>
+                  <w:t>Referee</w:t>
+                </w:r>
+                <w:r>
+                  <w:t xml:space="preserve"> </w:t>
+                </w:r>
+                <w:r>
+                  <w:rPr>
+                    <w:spacing w:val="-1"/>
+                  </w:rPr>
+                  <w:t>Self-Assigning Message</w:t>
+                </w:r>
+                <w:r>
+                  <w:t xml:space="preserve"> </w:t>
+                </w:r>
+                <w:r>
+                  <w:rPr>
+                    <w:spacing w:val="-1"/>
+                  </w:rPr>
+                  <w:t>20181025.docx</w:t>
+                </w:r>
+              </w:p>
+            </w:txbxContent>
+          </v:textbox>
+          <w10:wrap anchorx="page" anchory="page"/>
+        </v:shape>
+      </w:pict>
     </w:r>
   </w:p>
 </w:ftr>
@@ -17510,11 +18468,60 @@
   <w:p>
     <w:pPr>
       <w:spacing w:line="14" w:lineRule="auto"/>
+      <w:jc w:val="right"/>
       <w:rPr>
         <w:sz w:val="20"/>
         <w:szCs w:val="20"/>
       </w:rPr>
     </w:pPr>
+    <w:r>
+      <w:rPr>
+        <w:noProof/>
+        <w:sz w:val="20"/>
+        <w:szCs w:val="20"/>
+      </w:rPr>
+      <w:drawing>
+        <wp:inline distT="0" distB="0" distL="0" distR="0" wp14:anchorId="3C6630C3" wp14:editId="37696E73">
+          <wp:extent cx="1001953" cy="1180214"/>
+          <wp:effectExtent l="0" t="0" r="0" b="0"/>
+          <wp:docPr id="3" name="Picture 3"/>
+          <wp:cNvGraphicFramePr>
+            <a:graphicFrameLocks xmlns:a="http://schemas.openxmlformats.org/drawingml/2006/main" noChangeAspect="1"/>
+          </wp:cNvGraphicFramePr>
+          <a:graphic xmlns:a="http://schemas.openxmlformats.org/drawingml/2006/main">
+            <a:graphicData uri="http://schemas.openxmlformats.org/drawingml/2006/picture">
+              <pic:pic xmlns:pic="http://schemas.openxmlformats.org/drawingml/2006/picture">
+                <pic:nvPicPr>
+                  <pic:cNvPr id="1" name="National_Games.png"/>
+                  <pic:cNvPicPr/>
+                </pic:nvPicPr>
+                <pic:blipFill>
+                  <a:blip r:embed="rId1">
+                    <a:extLst>
+                      <a:ext uri="{28A0092B-C50C-407E-A947-70E740481C1C}">
+                        <a14:useLocalDpi xmlns:a14="http://schemas.microsoft.com/office/drawing/2010/main" val="0"/>
+                      </a:ext>
+                    </a:extLst>
+                  </a:blip>
+                  <a:stretch>
+                    <a:fillRect/>
+                  </a:stretch>
+                </pic:blipFill>
+                <pic:spPr>
+                  <a:xfrm>
+                    <a:off x="0" y="0"/>
+                    <a:ext cx="1005776" cy="1184717"/>
+                  </a:xfrm>
+                  <a:prstGeom prst="rect">
+                    <a:avLst/>
+                  </a:prstGeom>
+                </pic:spPr>
+              </pic:pic>
+            </a:graphicData>
+          </a:graphic>
+        </wp:inline>
+      </w:drawing>
+    </w:r>
   </w:p>
 </w:hdr>
 </file>
@@ -17538,9 +18545,9 @@
       </w:rPr>
       <w:drawing>
         <wp:inline distT="0" distB="0" distL="0" distR="0">
-          <wp:extent cx="1085850" cy="1000125"/>
+          <wp:extent cx="1001953" cy="1180214"/>
           <wp:effectExtent l="0" t="0" r="0" b="0"/>
-          <wp:docPr id="3" name="Picture 3"/>
+          <wp:docPr id="1" name="Picture 1"/>
           <wp:cNvGraphicFramePr>
             <a:graphicFrameLocks xmlns:a="http://schemas.openxmlformats.org/drawingml/2006/main" noChangeAspect="1"/>
           </wp:cNvGraphicFramePr>
@@ -17548,7 +18555,7 @@
             <a:graphicData uri="http://schemas.openxmlformats.org/drawingml/2006/picture">
               <pic:pic xmlns:pic="http://schemas.openxmlformats.org/drawingml/2006/picture">
                 <pic:nvPicPr>
-                  <pic:cNvPr id="3" name="apple-touch-icon-114x114.png"/>
+                  <pic:cNvPr id="1" name="National_Games.png"/>
                   <pic:cNvPicPr/>
                 </pic:nvPicPr>
                 <pic:blipFill>
@@ -17566,7 +18573,7 @@
                 <pic:spPr>
                   <a:xfrm>
                     <a:off x="0" y="0"/>
-                    <a:ext cx="1085850" cy="1000125"/>
+                    <a:ext cx="1005776" cy="1184717"/>
                   </a:xfrm>
                   <a:prstGeom prst="rect">
                     <a:avLst/>
@@ -17582,142 +18589,13 @@
 </w:hdr>
 </file>
 
-<file path=word/header3.xml><?xml version="1.0" encoding="utf-8"?>
-<w:hdr xmlns:wpc="http://schemas.microsoft.com/office/word/2010/wordprocessingCanvas" xmlns:mc="http://schemas.openxmlformats.org/markup-compatibility/2006" xmlns:o="urn:schemas-microsoft-com:office:office" xmlns:r="http://schemas.openxmlformats.org/officeDocument/2006/relationships" xmlns:m="http://schemas.openxmlformats.org/officeDocument/2006/math" xmlns:v="urn:schemas-microsoft-com:vml" xmlns:wp14="http://schemas.microsoft.com/office/word/2010/wordprocessingDrawing" xmlns:wp="http://schemas.openxmlformats.org/drawingml/2006/wordprocessingDrawing" xmlns:w10="urn:schemas-microsoft-com:office:word" xmlns:w="http://schemas.openxmlformats.org/wordprocessingml/2006/main" xmlns:w14="http://schemas.microsoft.com/office/word/2010/wordml" xmlns:w15="http://schemas.microsoft.com/office/word/2012/wordml" xmlns:wpg="http://schemas.microsoft.com/office/word/2010/wordprocessingGroup" xmlns:wpi="http://schemas.microsoft.com/office/word/2010/wordprocessingInk" xmlns:wne="http://schemas.microsoft.com/office/word/2006/wordml" xmlns:wps="http://schemas.microsoft.com/office/word/2010/wordprocessingShape" mc:Ignorable="w14 w15 wp14">
-  <w:p>
-    <w:pPr>
-      <w:spacing w:line="14" w:lineRule="auto"/>
-      <w:rPr>
-        <w:sz w:val="20"/>
-        <w:szCs w:val="20"/>
-      </w:rPr>
-    </w:pPr>
-  </w:p>
-</w:hdr>
-</file>
-
 <file path=word/numbering.xml><?xml version="1.0" encoding="utf-8"?>
 <w:numbering xmlns:wpc="http://schemas.microsoft.com/office/word/2010/wordprocessingCanvas" xmlns:mc="http://schemas.openxmlformats.org/markup-compatibility/2006" xmlns:o="urn:schemas-microsoft-com:office:office" xmlns:r="http://schemas.openxmlformats.org/officeDocument/2006/relationships" xmlns:m="http://schemas.openxmlformats.org/officeDocument/2006/math" xmlns:v="urn:schemas-microsoft-com:vml" xmlns:wp14="http://schemas.microsoft.com/office/word/2010/wordprocessingDrawing" xmlns:wp="http://schemas.openxmlformats.org/drawingml/2006/wordprocessingDrawing" xmlns:w10="urn:schemas-microsoft-com:office:word" xmlns:w="http://schemas.openxmlformats.org/wordprocessingml/2006/main" xmlns:w14="http://schemas.microsoft.com/office/word/2010/wordml" xmlns:w15="http://schemas.microsoft.com/office/word/2012/wordml" xmlns:wpg="http://schemas.microsoft.com/office/word/2010/wordprocessingGroup" xmlns:wpi="http://schemas.microsoft.com/office/word/2010/wordprocessingInk" xmlns:wne="http://schemas.microsoft.com/office/word/2006/wordml" xmlns:wps="http://schemas.microsoft.com/office/word/2010/wordprocessingShape" mc:Ignorable="w14 w15 wp14">
   <w:abstractNum w:abstractNumId="0" w15:restartNumberingAfterBreak="0">
-    <w:nsid w:val="02D8377F"/>
+    <w:nsid w:val="0EEB05A0"/>
     <w:multiLevelType w:val="hybridMultilevel"/>
-    <w:tmpl w:val="74D81F82"/>
-    <w:lvl w:ilvl="0" w:tplc="0DAAA86C">
-      <w:start w:val="1"/>
-      <w:numFmt w:val="bullet"/>
-      <w:lvlText w:val=""/>
-      <w:lvlJc w:val="left"/>
-      <w:pPr>
-        <w:ind w:left="820" w:hanging="360"/>
-      </w:pPr>
-      <w:rPr>
-        <w:rFonts w:ascii="Symbol" w:eastAsia="Symbol" w:hAnsi="Symbol" w:hint="default"/>
-        <w:sz w:val="22"/>
-        <w:szCs w:val="22"/>
-      </w:rPr>
-    </w:lvl>
-    <w:lvl w:ilvl="1" w:tplc="B2C4BA48">
-      <w:start w:val="1"/>
-      <w:numFmt w:val="bullet"/>
-      <w:lvlText w:val="•"/>
-      <w:lvlJc w:val="left"/>
-      <w:pPr>
-        <w:ind w:left="1802" w:hanging="360"/>
-      </w:pPr>
-      <w:rPr>
-        <w:rFonts w:hint="default"/>
-      </w:rPr>
-    </w:lvl>
-    <w:lvl w:ilvl="2" w:tplc="CFB4C928">
-      <w:start w:val="1"/>
-      <w:numFmt w:val="bullet"/>
-      <w:lvlText w:val="•"/>
-      <w:lvlJc w:val="left"/>
-      <w:pPr>
-        <w:ind w:left="2784" w:hanging="360"/>
-      </w:pPr>
-      <w:rPr>
-        <w:rFonts w:hint="default"/>
-      </w:rPr>
-    </w:lvl>
-    <w:lvl w:ilvl="3" w:tplc="84705C50">
-      <w:start w:val="1"/>
-      <w:numFmt w:val="bullet"/>
-      <w:lvlText w:val="•"/>
-      <w:lvlJc w:val="left"/>
-      <w:pPr>
-        <w:ind w:left="3766" w:hanging="360"/>
-      </w:pPr>
-      <w:rPr>
-        <w:rFonts w:hint="default"/>
-      </w:rPr>
-    </w:lvl>
-    <w:lvl w:ilvl="4" w:tplc="FBE629FC">
-      <w:start w:val="1"/>
-      <w:numFmt w:val="bullet"/>
-      <w:lvlText w:val="•"/>
-      <w:lvlJc w:val="left"/>
-      <w:pPr>
-        <w:ind w:left="4748" w:hanging="360"/>
-      </w:pPr>
-      <w:rPr>
-        <w:rFonts w:hint="default"/>
-      </w:rPr>
-    </w:lvl>
-    <w:lvl w:ilvl="5" w:tplc="FFEEE098">
-      <w:start w:val="1"/>
-      <w:numFmt w:val="bullet"/>
-      <w:lvlText w:val="•"/>
-      <w:lvlJc w:val="left"/>
-      <w:pPr>
-        <w:ind w:left="5730" w:hanging="360"/>
-      </w:pPr>
-      <w:rPr>
-        <w:rFonts w:hint="default"/>
-      </w:rPr>
-    </w:lvl>
-    <w:lvl w:ilvl="6" w:tplc="D2B03BBE">
-      <w:start w:val="1"/>
-      <w:numFmt w:val="bullet"/>
-      <w:lvlText w:val="•"/>
-      <w:lvlJc w:val="left"/>
-      <w:pPr>
-        <w:ind w:left="6712" w:hanging="360"/>
-      </w:pPr>
-      <w:rPr>
-        <w:rFonts w:hint="default"/>
-      </w:rPr>
-    </w:lvl>
-    <w:lvl w:ilvl="7" w:tplc="3E8AC280">
-      <w:start w:val="1"/>
-      <w:numFmt w:val="bullet"/>
-      <w:lvlText w:val="•"/>
-      <w:lvlJc w:val="left"/>
-      <w:pPr>
-        <w:ind w:left="7694" w:hanging="360"/>
-      </w:pPr>
-      <w:rPr>
-        <w:rFonts w:hint="default"/>
-      </w:rPr>
-    </w:lvl>
-    <w:lvl w:ilvl="8" w:tplc="32CE98F6">
-      <w:start w:val="1"/>
-      <w:numFmt w:val="bullet"/>
-      <w:lvlText w:val="•"/>
-      <w:lvlJc w:val="left"/>
-      <w:pPr>
-        <w:ind w:left="8676" w:hanging="360"/>
-      </w:pPr>
-      <w:rPr>
-        <w:rFonts w:hint="default"/>
-      </w:rPr>
-    </w:lvl>
-  </w:abstractNum>
-  <w:abstractNum w:abstractNumId="1" w15:restartNumberingAfterBreak="0">
-    <w:nsid w:val="28A45745"/>
-    <w:multiLevelType w:val="hybridMultilevel"/>
-    <w:tmpl w:val="716E142C"/>
-    <w:lvl w:ilvl="0" w:tplc="546889A4">
+    <w:tmpl w:val="0A40904A"/>
+    <w:lvl w:ilvl="0" w:tplc="F7F62FE6">
       <w:start w:val="1"/>
       <w:numFmt w:val="decimal"/>
       <w:lvlText w:val="%1."/>
@@ -17732,7 +18610,7 @@
         <w:szCs w:val="22"/>
       </w:rPr>
     </w:lvl>
-    <w:lvl w:ilvl="1" w:tplc="E23CD9E2">
+    <w:lvl w:ilvl="1" w:tplc="DA046D56">
       <w:start w:val="1"/>
       <w:numFmt w:val="bullet"/>
       <w:lvlText w:val="•"/>
@@ -17744,7 +18622,7 @@
         <w:rFonts w:hint="default"/>
       </w:rPr>
     </w:lvl>
-    <w:lvl w:ilvl="2" w:tplc="57F83D5E">
+    <w:lvl w:ilvl="2" w:tplc="1A7A2EDC">
       <w:start w:val="1"/>
       <w:numFmt w:val="bullet"/>
       <w:lvlText w:val="•"/>
@@ -17756,7 +18634,7 @@
         <w:rFonts w:hint="default"/>
       </w:rPr>
     </w:lvl>
-    <w:lvl w:ilvl="3" w:tplc="BF1E797C">
+    <w:lvl w:ilvl="3" w:tplc="2A58F4E2">
       <w:start w:val="1"/>
       <w:numFmt w:val="bullet"/>
       <w:lvlText w:val="•"/>
@@ -17768,7 +18646,7 @@
         <w:rFonts w:hint="default"/>
       </w:rPr>
     </w:lvl>
-    <w:lvl w:ilvl="4" w:tplc="20BE8662">
+    <w:lvl w:ilvl="4" w:tplc="2784759A">
       <w:start w:val="1"/>
       <w:numFmt w:val="bullet"/>
       <w:lvlText w:val="•"/>
@@ -17780,7 +18658,7 @@
         <w:rFonts w:hint="default"/>
       </w:rPr>
     </w:lvl>
-    <w:lvl w:ilvl="5" w:tplc="E3609E54">
+    <w:lvl w:ilvl="5" w:tplc="10DAC3BC">
       <w:start w:val="1"/>
       <w:numFmt w:val="bullet"/>
       <w:lvlText w:val="•"/>
@@ -17792,7 +18670,7 @@
         <w:rFonts w:hint="default"/>
       </w:rPr>
     </w:lvl>
-    <w:lvl w:ilvl="6" w:tplc="990E19BE">
+    <w:lvl w:ilvl="6" w:tplc="B0AE7908">
       <w:start w:val="1"/>
       <w:numFmt w:val="bullet"/>
       <w:lvlText w:val="•"/>
@@ -17804,7 +18682,7 @@
         <w:rFonts w:hint="default"/>
       </w:rPr>
     </w:lvl>
-    <w:lvl w:ilvl="7" w:tplc="E362B012">
+    <w:lvl w:ilvl="7" w:tplc="88CEEACE">
       <w:start w:val="1"/>
       <w:numFmt w:val="bullet"/>
       <w:lvlText w:val="•"/>
@@ -17816,7 +18694,7 @@
         <w:rFonts w:hint="default"/>
       </w:rPr>
     </w:lvl>
-    <w:lvl w:ilvl="8" w:tplc="27AC438E">
+    <w:lvl w:ilvl="8" w:tplc="9E42B1AE">
       <w:start w:val="1"/>
       <w:numFmt w:val="bullet"/>
       <w:lvlText w:val="•"/>
@@ -17829,11 +18707,11 @@
       </w:rPr>
     </w:lvl>
   </w:abstractNum>
-  <w:abstractNum w:abstractNumId="2" w15:restartNumberingAfterBreak="0">
-    <w:nsid w:val="33144EAA"/>
+  <w:abstractNum w:abstractNumId="1" w15:restartNumberingAfterBreak="0">
+    <w:nsid w:val="2E0E121F"/>
     <w:multiLevelType w:val="hybridMultilevel"/>
-    <w:tmpl w:val="152C93CA"/>
-    <w:lvl w:ilvl="0" w:tplc="4762E9A0">
+    <w:tmpl w:val="D86C5B1C"/>
+    <w:lvl w:ilvl="0" w:tplc="A500935A">
       <w:start w:val="1"/>
       <w:numFmt w:val="decimal"/>
       <w:lvlText w:val="%1."/>
@@ -17848,7 +18726,7 @@
         <w:szCs w:val="22"/>
       </w:rPr>
     </w:lvl>
-    <w:lvl w:ilvl="1" w:tplc="3D02D61E">
+    <w:lvl w:ilvl="1" w:tplc="87460258">
       <w:start w:val="1"/>
       <w:numFmt w:val="bullet"/>
       <w:lvlText w:val="•"/>
@@ -17860,7 +18738,7 @@
         <w:rFonts w:hint="default"/>
       </w:rPr>
     </w:lvl>
-    <w:lvl w:ilvl="2" w:tplc="E9227178">
+    <w:lvl w:ilvl="2" w:tplc="6A18AB98">
       <w:start w:val="1"/>
       <w:numFmt w:val="bullet"/>
       <w:lvlText w:val="•"/>
@@ -17872,7 +18750,7 @@
         <w:rFonts w:hint="default"/>
       </w:rPr>
     </w:lvl>
-    <w:lvl w:ilvl="3" w:tplc="9542A384">
+    <w:lvl w:ilvl="3" w:tplc="5706E70A">
       <w:start w:val="1"/>
       <w:numFmt w:val="bullet"/>
       <w:lvlText w:val="•"/>
@@ -17884,7 +18762,7 @@
         <w:rFonts w:hint="default"/>
       </w:rPr>
     </w:lvl>
-    <w:lvl w:ilvl="4" w:tplc="6D76E690">
+    <w:lvl w:ilvl="4" w:tplc="11AEBE3E">
       <w:start w:val="1"/>
       <w:numFmt w:val="bullet"/>
       <w:lvlText w:val="•"/>
@@ -17896,7 +18774,7 @@
         <w:rFonts w:hint="default"/>
       </w:rPr>
     </w:lvl>
-    <w:lvl w:ilvl="5" w:tplc="E4508AC2">
+    <w:lvl w:ilvl="5" w:tplc="E8DE4266">
       <w:start w:val="1"/>
       <w:numFmt w:val="bullet"/>
       <w:lvlText w:val="•"/>
@@ -17908,7 +18786,7 @@
         <w:rFonts w:hint="default"/>
       </w:rPr>
     </w:lvl>
-    <w:lvl w:ilvl="6" w:tplc="CAD4BF86">
+    <w:lvl w:ilvl="6" w:tplc="9D9CECEA">
       <w:start w:val="1"/>
       <w:numFmt w:val="bullet"/>
       <w:lvlText w:val="•"/>
@@ -17920,7 +18798,7 @@
         <w:rFonts w:hint="default"/>
       </w:rPr>
     </w:lvl>
-    <w:lvl w:ilvl="7" w:tplc="04FEEB64">
+    <w:lvl w:ilvl="7" w:tplc="5A0E2BB4">
       <w:start w:val="1"/>
       <w:numFmt w:val="bullet"/>
       <w:lvlText w:val="•"/>
@@ -17932,7 +18810,122 @@
         <w:rFonts w:hint="default"/>
       </w:rPr>
     </w:lvl>
-    <w:lvl w:ilvl="8" w:tplc="DC2E731A">
+    <w:lvl w:ilvl="8" w:tplc="F90C00B4">
+      <w:start w:val="1"/>
+      <w:numFmt w:val="bullet"/>
+      <w:lvlText w:val="•"/>
+      <w:lvlJc w:val="left"/>
+      <w:pPr>
+        <w:ind w:left="8676" w:hanging="360"/>
+      </w:pPr>
+      <w:rPr>
+        <w:rFonts w:hint="default"/>
+      </w:rPr>
+    </w:lvl>
+  </w:abstractNum>
+  <w:abstractNum w:abstractNumId="2" w15:restartNumberingAfterBreak="0">
+    <w:nsid w:val="30D51050"/>
+    <w:multiLevelType w:val="hybridMultilevel"/>
+    <w:tmpl w:val="EB909B44"/>
+    <w:lvl w:ilvl="0" w:tplc="F2B6FAEC">
+      <w:start w:val="1"/>
+      <w:numFmt w:val="bullet"/>
+      <w:lvlText w:val=""/>
+      <w:lvlJc w:val="left"/>
+      <w:pPr>
+        <w:ind w:left="820" w:hanging="360"/>
+      </w:pPr>
+      <w:rPr>
+        <w:rFonts w:ascii="Symbol" w:eastAsia="Symbol" w:hAnsi="Symbol" w:hint="default"/>
+        <w:sz w:val="22"/>
+        <w:szCs w:val="22"/>
+      </w:rPr>
+    </w:lvl>
+    <w:lvl w:ilvl="1" w:tplc="F836F3B2">
+      <w:start w:val="1"/>
+      <w:numFmt w:val="bullet"/>
+      <w:lvlText w:val="•"/>
+      <w:lvlJc w:val="left"/>
+      <w:pPr>
+        <w:ind w:left="1802" w:hanging="360"/>
+      </w:pPr>
+      <w:rPr>
+        <w:rFonts w:hint="default"/>
+      </w:rPr>
+    </w:lvl>
+    <w:lvl w:ilvl="2" w:tplc="839A0D7E">
+      <w:start w:val="1"/>
+      <w:numFmt w:val="bullet"/>
+      <w:lvlText w:val="•"/>
+      <w:lvlJc w:val="left"/>
+      <w:pPr>
+        <w:ind w:left="2784" w:hanging="360"/>
+      </w:pPr>
+      <w:rPr>
+        <w:rFonts w:hint="default"/>
+      </w:rPr>
+    </w:lvl>
+    <w:lvl w:ilvl="3" w:tplc="EF089BAC">
+      <w:start w:val="1"/>
+      <w:numFmt w:val="bullet"/>
+      <w:lvlText w:val="•"/>
+      <w:lvlJc w:val="left"/>
+      <w:pPr>
+        <w:ind w:left="3766" w:hanging="360"/>
+      </w:pPr>
+      <w:rPr>
+        <w:rFonts w:hint="default"/>
+      </w:rPr>
+    </w:lvl>
+    <w:lvl w:ilvl="4" w:tplc="AB02E72A">
+      <w:start w:val="1"/>
+      <w:numFmt w:val="bullet"/>
+      <w:lvlText w:val="•"/>
+      <w:lvlJc w:val="left"/>
+      <w:pPr>
+        <w:ind w:left="4748" w:hanging="360"/>
+      </w:pPr>
+      <w:rPr>
+        <w:rFonts w:hint="default"/>
+      </w:rPr>
+    </w:lvl>
+    <w:lvl w:ilvl="5" w:tplc="DF24FA06">
+      <w:start w:val="1"/>
+      <w:numFmt w:val="bullet"/>
+      <w:lvlText w:val="•"/>
+      <w:lvlJc w:val="left"/>
+      <w:pPr>
+        <w:ind w:left="5730" w:hanging="360"/>
+      </w:pPr>
+      <w:rPr>
+        <w:rFonts w:hint="default"/>
+      </w:rPr>
+    </w:lvl>
+    <w:lvl w:ilvl="6" w:tplc="7286F502">
+      <w:start w:val="1"/>
+      <w:numFmt w:val="bullet"/>
+      <w:lvlText w:val="•"/>
+      <w:lvlJc w:val="left"/>
+      <w:pPr>
+        <w:ind w:left="6712" w:hanging="360"/>
+      </w:pPr>
+      <w:rPr>
+        <w:rFonts w:hint="default"/>
+      </w:rPr>
+    </w:lvl>
+    <w:lvl w:ilvl="7" w:tplc="09BE02EC">
+      <w:start w:val="1"/>
+      <w:numFmt w:val="bullet"/>
+      <w:lvlText w:val="•"/>
+      <w:lvlJc w:val="left"/>
+      <w:pPr>
+        <w:ind w:left="7694" w:hanging="360"/>
+      </w:pPr>
+      <w:rPr>
+        <w:rFonts w:hint="default"/>
+      </w:rPr>
+    </w:lvl>
+    <w:lvl w:ilvl="8" w:tplc="7D629C08">
       <w:start w:val="1"/>
       <w:numFmt w:val="bullet"/>
       <w:lvlText w:val="•"/>
@@ -17946,10 +18939,10 @@
     </w:lvl>
   </w:abstractNum>
   <w:abstractNum w:abstractNumId="3" w15:restartNumberingAfterBreak="0">
-    <w:nsid w:val="3ACD061C"/>
+    <w:nsid w:val="32826D32"/>
     <w:multiLevelType w:val="hybridMultilevel"/>
-    <w:tmpl w:val="FC3E6AF2"/>
-    <w:lvl w:ilvl="0" w:tplc="1CD0C220">
+    <w:tmpl w:val="E68AEC44"/>
+    <w:lvl w:ilvl="0" w:tplc="8D962FBA">
       <w:start w:val="1"/>
       <w:numFmt w:val="decimal"/>
       <w:lvlText w:val="%1."/>
@@ -17964,7 +18957,239 @@
         <w:szCs w:val="22"/>
       </w:rPr>
     </w:lvl>
-    <w:lvl w:ilvl="1" w:tplc="C4F09D4E">
+    <w:lvl w:ilvl="1" w:tplc="45F06064">
+      <w:start w:val="1"/>
+      <w:numFmt w:val="bullet"/>
+      <w:lvlText w:val="•"/>
+      <w:lvlJc w:val="left"/>
+      <w:pPr>
+        <w:ind w:left="1802" w:hanging="360"/>
+      </w:pPr>
+      <w:rPr>
+        <w:rFonts w:hint="default"/>
+      </w:rPr>
+    </w:lvl>
+    <w:lvl w:ilvl="2" w:tplc="43B2892A">
+      <w:start w:val="1"/>
+      <w:numFmt w:val="bullet"/>
+      <w:lvlText w:val="•"/>
+      <w:lvlJc w:val="left"/>
+      <w:pPr>
+        <w:ind w:left="2784" w:hanging="360"/>
+      </w:pPr>
+      <w:rPr>
+        <w:rFonts w:hint="default"/>
+      </w:rPr>
+    </w:lvl>
+    <w:lvl w:ilvl="3" w:tplc="85AA58F4">
+      <w:start w:val="1"/>
+      <w:numFmt w:val="bullet"/>
+      <w:lvlText w:val="•"/>
+      <w:lvlJc w:val="left"/>
+      <w:pPr>
+        <w:ind w:left="3766" w:hanging="360"/>
+      </w:pPr>
+      <w:rPr>
+        <w:rFonts w:hint="default"/>
+      </w:rPr>
+    </w:lvl>
+    <w:lvl w:ilvl="4" w:tplc="F9807090">
+      <w:start w:val="1"/>
+      <w:numFmt w:val="bullet"/>
+      <w:lvlText w:val="•"/>
+      <w:lvlJc w:val="left"/>
+      <w:pPr>
+        <w:ind w:left="4748" w:hanging="360"/>
+      </w:pPr>
+      <w:rPr>
+        <w:rFonts w:hint="default"/>
+      </w:rPr>
+    </w:lvl>
+    <w:lvl w:ilvl="5" w:tplc="AAD4FF96">
+      <w:start w:val="1"/>
+      <w:numFmt w:val="bullet"/>
+      <w:lvlText w:val="•"/>
+      <w:lvlJc w:val="left"/>
+      <w:pPr>
+        <w:ind w:left="5730" w:hanging="360"/>
+      </w:pPr>
+      <w:rPr>
+        <w:rFonts w:hint="default"/>
+      </w:rPr>
+    </w:lvl>
+    <w:lvl w:ilvl="6" w:tplc="BD0AC61C">
+      <w:start w:val="1"/>
+      <w:numFmt w:val="bullet"/>
+      <w:lvlText w:val="•"/>
+      <w:lvlJc w:val="left"/>
+      <w:pPr>
+        <w:ind w:left="6712" w:hanging="360"/>
+      </w:pPr>
+      <w:rPr>
+        <w:rFonts w:hint="default"/>
+      </w:rPr>
+    </w:lvl>
+    <w:lvl w:ilvl="7" w:tplc="CB8E916A">
+      <w:start w:val="1"/>
+      <w:numFmt w:val="bullet"/>
+      <w:lvlText w:val="•"/>
+      <w:lvlJc w:val="left"/>
+      <w:pPr>
+        <w:ind w:left="7694" w:hanging="360"/>
+      </w:pPr>
+      <w:rPr>
+        <w:rFonts w:hint="default"/>
+      </w:rPr>
+    </w:lvl>
+    <w:lvl w:ilvl="8" w:tplc="20EA0502">
+      <w:start w:val="1"/>
+      <w:numFmt w:val="bullet"/>
+      <w:lvlText w:val="•"/>
+      <w:lvlJc w:val="left"/>
+      <w:pPr>
+        <w:ind w:left="8676" w:hanging="360"/>
+      </w:pPr>
+      <w:rPr>
+        <w:rFonts w:hint="default"/>
+      </w:rPr>
+    </w:lvl>
+  </w:abstractNum>
+  <w:abstractNum w:abstractNumId="4" w15:restartNumberingAfterBreak="0">
+    <w:nsid w:val="39164F07"/>
+    <w:multiLevelType w:val="hybridMultilevel"/>
+    <w:tmpl w:val="2B8E3094"/>
+    <w:lvl w:ilvl="0" w:tplc="E5EAF0C2">
+      <w:start w:val="1"/>
+      <w:numFmt w:val="decimal"/>
+      <w:lvlText w:val="%1."/>
+      <w:lvlJc w:val="left"/>
+      <w:pPr>
+        <w:ind w:left="820" w:hanging="360"/>
+        <w:jc w:val="left"/>
+      </w:pPr>
+      <w:rPr>
+        <w:rFonts w:ascii="Calibri" w:eastAsia="Calibri" w:hAnsi="Calibri" w:hint="default"/>
+        <w:sz w:val="22"/>
+        <w:szCs w:val="22"/>
+      </w:rPr>
+    </w:lvl>
+    <w:lvl w:ilvl="1" w:tplc="D6842B9E">
+      <w:start w:val="1"/>
+      <w:numFmt w:val="bullet"/>
+      <w:lvlText w:val="•"/>
+      <w:lvlJc w:val="left"/>
+      <w:pPr>
+        <w:ind w:left="1802" w:hanging="360"/>
+      </w:pPr>
+      <w:rPr>
+        <w:rFonts w:hint="default"/>
+      </w:rPr>
+    </w:lvl>
+    <w:lvl w:ilvl="2" w:tplc="BAF03C5C">
+      <w:start w:val="1"/>
+      <w:numFmt w:val="bullet"/>
+      <w:lvlText w:val="•"/>
+      <w:lvlJc w:val="left"/>
+      <w:pPr>
+        <w:ind w:left="2784" w:hanging="360"/>
+      </w:pPr>
+      <w:rPr>
+        <w:rFonts w:hint="default"/>
+      </w:rPr>
+    </w:lvl>
+    <w:lvl w:ilvl="3" w:tplc="2848BD5A">
+      <w:start w:val="1"/>
+      <w:numFmt w:val="bullet"/>
+      <w:lvlText w:val="•"/>
+      <w:lvlJc w:val="left"/>
+      <w:pPr>
+        <w:ind w:left="3766" w:hanging="360"/>
+      </w:pPr>
+      <w:rPr>
+        <w:rFonts w:hint="default"/>
+      </w:rPr>
+    </w:lvl>
+    <w:lvl w:ilvl="4" w:tplc="C930EC18">
+      <w:start w:val="1"/>
+      <w:numFmt w:val="bullet"/>
+      <w:lvlText w:val="•"/>
+      <w:lvlJc w:val="left"/>
+      <w:pPr>
+        <w:ind w:left="4748" w:hanging="360"/>
+      </w:pPr>
+      <w:rPr>
+        <w:rFonts w:hint="default"/>
+      </w:rPr>
+    </w:lvl>
+    <w:lvl w:ilvl="5" w:tplc="1948252E">
+      <w:start w:val="1"/>
+      <w:numFmt w:val="bullet"/>
+      <w:lvlText w:val="•"/>
+      <w:lvlJc w:val="left"/>
+      <w:pPr>
+        <w:ind w:left="5730" w:hanging="360"/>
+      </w:pPr>
+      <w:rPr>
+        <w:rFonts w:hint="default"/>
+      </w:rPr>
+    </w:lvl>
+    <w:lvl w:ilvl="6" w:tplc="D7043E60">
+      <w:start w:val="1"/>
+      <w:numFmt w:val="bullet"/>
+      <w:lvlText w:val="•"/>
+      <w:lvlJc w:val="left"/>
+      <w:pPr>
+        <w:ind w:left="6712" w:hanging="360"/>
+      </w:pPr>
+      <w:rPr>
+        <w:rFonts w:hint="default"/>
+      </w:rPr>
+    </w:lvl>
+    <w:lvl w:ilvl="7" w:tplc="527A8206">
+      <w:start w:val="1"/>
+      <w:numFmt w:val="bullet"/>
+      <w:lvlText w:val="•"/>
+      <w:lvlJc w:val="left"/>
+      <w:pPr>
+        <w:ind w:left="7694" w:hanging="360"/>
+      </w:pPr>
+      <w:rPr>
+        <w:rFonts w:hint="default"/>
+      </w:rPr>
+    </w:lvl>
+    <w:lvl w:ilvl="8" w:tplc="80EE8810">
+      <w:start w:val="1"/>
+      <w:numFmt w:val="bullet"/>
+      <w:lvlText w:val="•"/>
+      <w:lvlJc w:val="left"/>
+      <w:pPr>
+        <w:ind w:left="8676" w:hanging="360"/>
+      </w:pPr>
+      <w:rPr>
+        <w:rFonts w:hint="default"/>
+      </w:rPr>
+    </w:lvl>
+  </w:abstractNum>
+  <w:abstractNum w:abstractNumId="5" w15:restartNumberingAfterBreak="0">
+    <w:nsid w:val="6CEE247D"/>
+    <w:multiLevelType w:val="hybridMultilevel"/>
+    <w:tmpl w:val="040E0F32"/>
+    <w:lvl w:ilvl="0" w:tplc="4B928CD0">
+      <w:start w:val="1"/>
+      <w:numFmt w:val="decimal"/>
+      <w:lvlText w:val="%1."/>
+      <w:lvlJc w:val="left"/>
+      <w:pPr>
+        <w:ind w:left="820" w:hanging="360"/>
+        <w:jc w:val="left"/>
+      </w:pPr>
+      <w:rPr>
+        <w:rFonts w:ascii="Calibri" w:eastAsia="Calibri" w:hAnsi="Calibri" w:hint="default"/>
+        <w:sz w:val="22"/>
+        <w:szCs w:val="22"/>
+      </w:rPr>
+    </w:lvl>
+    <w:lvl w:ilvl="1" w:tplc="8C1A689A">
       <w:start w:val="1"/>
       <w:numFmt w:val="decimal"/>
       <w:lvlText w:val="%2."/>
@@ -17979,7 +19204,7 @@
         <w:szCs w:val="22"/>
       </w:rPr>
     </w:lvl>
-    <w:lvl w:ilvl="2" w:tplc="39222896">
+    <w:lvl w:ilvl="2" w:tplc="6972A1E2">
       <w:start w:val="1"/>
       <w:numFmt w:val="bullet"/>
       <w:lvlText w:val="•"/>
@@ -17991,7 +19216,7 @@
         <w:rFonts w:hint="default"/>
       </w:rPr>
     </w:lvl>
-    <w:lvl w:ilvl="3" w:tplc="48FC6B8C">
+    <w:lvl w:ilvl="3" w:tplc="CE02BCFA">
       <w:start w:val="1"/>
       <w:numFmt w:val="bullet"/>
       <w:lvlText w:val="•"/>
@@ -18003,7 +19228,7 @@
         <w:rFonts w:hint="default"/>
       </w:rPr>
     </w:lvl>
-    <w:lvl w:ilvl="4" w:tplc="74A0B6B2">
+    <w:lvl w:ilvl="4" w:tplc="7A72C6F4">
       <w:start w:val="1"/>
       <w:numFmt w:val="bullet"/>
       <w:lvlText w:val="•"/>
@@ -18015,7 +19240,7 @@
         <w:rFonts w:hint="default"/>
       </w:rPr>
     </w:lvl>
-    <w:lvl w:ilvl="5" w:tplc="5CACB368">
+    <w:lvl w:ilvl="5" w:tplc="FA1CAD34">
       <w:start w:val="1"/>
       <w:numFmt w:val="bullet"/>
       <w:lvlText w:val="•"/>
@@ -18027,7 +19252,7 @@
         <w:rFonts w:hint="default"/>
       </w:rPr>
     </w:lvl>
-    <w:lvl w:ilvl="6" w:tplc="3834AD7C">
+    <w:lvl w:ilvl="6" w:tplc="335EEEE0">
       <w:start w:val="1"/>
       <w:numFmt w:val="bullet"/>
       <w:lvlText w:val="•"/>
@@ -18039,7 +19264,7 @@
         <w:rFonts w:hint="default"/>
       </w:rPr>
     </w:lvl>
-    <w:lvl w:ilvl="7" w:tplc="F312A850">
+    <w:lvl w:ilvl="7" w:tplc="B8983CCA">
       <w:start w:val="1"/>
       <w:numFmt w:val="bullet"/>
       <w:lvlText w:val="•"/>
@@ -18051,7 +19276,7 @@
         <w:rFonts w:hint="default"/>
       </w:rPr>
     </w:lvl>
-    <w:lvl w:ilvl="8" w:tplc="A610656C">
+    <w:lvl w:ilvl="8" w:tplc="99FA88E4">
       <w:start w:val="1"/>
       <w:numFmt w:val="bullet"/>
       <w:lvlText w:val="•"/>
@@ -18064,11 +19289,11 @@
       </w:rPr>
     </w:lvl>
   </w:abstractNum>
-  <w:abstractNum w:abstractNumId="4" w15:restartNumberingAfterBreak="0">
-    <w:nsid w:val="67DB088A"/>
+  <w:abstractNum w:abstractNumId="6" w15:restartNumberingAfterBreak="0">
+    <w:nsid w:val="6DF34C7A"/>
     <w:multiLevelType w:val="hybridMultilevel"/>
-    <w:tmpl w:val="826CE82A"/>
-    <w:lvl w:ilvl="0" w:tplc="26A01DCA">
+    <w:tmpl w:val="5C6E5F08"/>
+    <w:lvl w:ilvl="0" w:tplc="26BC46A0">
       <w:start w:val="1"/>
       <w:numFmt w:val="decimal"/>
       <w:lvlText w:val="%1."/>
@@ -18083,7 +19308,7 @@
         <w:szCs w:val="22"/>
       </w:rPr>
     </w:lvl>
-    <w:lvl w:ilvl="1" w:tplc="3BCC650C">
+    <w:lvl w:ilvl="1" w:tplc="B5B42A42">
       <w:start w:val="1"/>
       <w:numFmt w:val="bullet"/>
       <w:lvlText w:val="•"/>
@@ -18095,7 +19320,7 @@
         <w:rFonts w:hint="default"/>
       </w:rPr>
     </w:lvl>
-    <w:lvl w:ilvl="2" w:tplc="D2E66A0A">
+    <w:lvl w:ilvl="2" w:tplc="A4C21D4A">
       <w:start w:val="1"/>
       <w:numFmt w:val="bullet"/>
       <w:lvlText w:val="•"/>
@@ -18107,7 +19332,7 @@
         <w:rFonts w:hint="default"/>
       </w:rPr>
     </w:lvl>
-    <w:lvl w:ilvl="3" w:tplc="985C7BEE">
+    <w:lvl w:ilvl="3" w:tplc="E710F4F2">
       <w:start w:val="1"/>
       <w:numFmt w:val="bullet"/>
       <w:lvlText w:val="•"/>
@@ -18119,7 +19344,7 @@
         <w:rFonts w:hint="default"/>
       </w:rPr>
     </w:lvl>
-    <w:lvl w:ilvl="4" w:tplc="F6465D46">
+    <w:lvl w:ilvl="4" w:tplc="ACD8524C">
       <w:start w:val="1"/>
       <w:numFmt w:val="bullet"/>
       <w:lvlText w:val="•"/>
@@ -18131,7 +19356,7 @@
         <w:rFonts w:hint="default"/>
       </w:rPr>
     </w:lvl>
-    <w:lvl w:ilvl="5" w:tplc="993031C6">
+    <w:lvl w:ilvl="5" w:tplc="AF84E620">
       <w:start w:val="1"/>
       <w:numFmt w:val="bullet"/>
       <w:lvlText w:val="•"/>
@@ -18143,7 +19368,7 @@
         <w:rFonts w:hint="default"/>
       </w:rPr>
     </w:lvl>
-    <w:lvl w:ilvl="6" w:tplc="BF7A62BE">
+    <w:lvl w:ilvl="6" w:tplc="DBCA6D5A">
       <w:start w:val="1"/>
       <w:numFmt w:val="bullet"/>
       <w:lvlText w:val="•"/>
@@ -18155,7 +19380,7 @@
         <w:rFonts w:hint="default"/>
       </w:rPr>
     </w:lvl>
-    <w:lvl w:ilvl="7" w:tplc="949458F6">
+    <w:lvl w:ilvl="7" w:tplc="701C579A">
       <w:start w:val="1"/>
       <w:numFmt w:val="bullet"/>
       <w:lvlText w:val="•"/>
@@ -18167,239 +19392,7 @@
         <w:rFonts w:hint="default"/>
       </w:rPr>
     </w:lvl>
-    <w:lvl w:ilvl="8" w:tplc="5F86EFB6">
-      <w:start w:val="1"/>
-      <w:numFmt w:val="bullet"/>
-      <w:lvlText w:val="•"/>
-      <w:lvlJc w:val="left"/>
-      <w:pPr>
-        <w:ind w:left="8676" w:hanging="360"/>
-      </w:pPr>
-      <w:rPr>
-        <w:rFonts w:hint="default"/>
-      </w:rPr>
-    </w:lvl>
-  </w:abstractNum>
-  <w:abstractNum w:abstractNumId="5" w15:restartNumberingAfterBreak="0">
-    <w:nsid w:val="6F2E79E3"/>
-    <w:multiLevelType w:val="hybridMultilevel"/>
-    <w:tmpl w:val="BC103398"/>
-    <w:lvl w:ilvl="0" w:tplc="A536AA98">
-      <w:start w:val="1"/>
-      <w:numFmt w:val="decimal"/>
-      <w:lvlText w:val="%1."/>
-      <w:lvlJc w:val="left"/>
-      <w:pPr>
-        <w:ind w:left="820" w:hanging="360"/>
-        <w:jc w:val="left"/>
-      </w:pPr>
-      <w:rPr>
-        <w:rFonts w:ascii="Calibri" w:eastAsia="Calibri" w:hAnsi="Calibri" w:hint="default"/>
-        <w:sz w:val="22"/>
-        <w:szCs w:val="22"/>
-      </w:rPr>
-    </w:lvl>
-    <w:lvl w:ilvl="1" w:tplc="3BAA33C0">
-      <w:start w:val="1"/>
-      <w:numFmt w:val="bullet"/>
-      <w:lvlText w:val="•"/>
-      <w:lvlJc w:val="left"/>
-      <w:pPr>
-        <w:ind w:left="1802" w:hanging="360"/>
-      </w:pPr>
-      <w:rPr>
-        <w:rFonts w:hint="default"/>
-      </w:rPr>
-    </w:lvl>
-    <w:lvl w:ilvl="2" w:tplc="C23E774E">
-      <w:start w:val="1"/>
-      <w:numFmt w:val="bullet"/>
-      <w:lvlText w:val="•"/>
-      <w:lvlJc w:val="left"/>
-      <w:pPr>
-        <w:ind w:left="2784" w:hanging="360"/>
-      </w:pPr>
-      <w:rPr>
-        <w:rFonts w:hint="default"/>
-      </w:rPr>
-    </w:lvl>
-    <w:lvl w:ilvl="3" w:tplc="91366920">
-      <w:start w:val="1"/>
-      <w:numFmt w:val="bullet"/>
-      <w:lvlText w:val="•"/>
-      <w:lvlJc w:val="left"/>
-      <w:pPr>
-        <w:ind w:left="3766" w:hanging="360"/>
-      </w:pPr>
-      <w:rPr>
-        <w:rFonts w:hint="default"/>
-      </w:rPr>
-    </w:lvl>
-    <w:lvl w:ilvl="4" w:tplc="486CA758">
-      <w:start w:val="1"/>
-      <w:numFmt w:val="bullet"/>
-      <w:lvlText w:val="•"/>
-      <w:lvlJc w:val="left"/>
-      <w:pPr>
-        <w:ind w:left="4748" w:hanging="360"/>
-      </w:pPr>
-      <w:rPr>
-        <w:rFonts w:hint="default"/>
-      </w:rPr>
-    </w:lvl>
-    <w:lvl w:ilvl="5" w:tplc="459E21F2">
-      <w:start w:val="1"/>
-      <w:numFmt w:val="bullet"/>
-      <w:lvlText w:val="•"/>
-      <w:lvlJc w:val="left"/>
-      <w:pPr>
-        <w:ind w:left="5730" w:hanging="360"/>
-      </w:pPr>
-      <w:rPr>
-        <w:rFonts w:hint="default"/>
-      </w:rPr>
-    </w:lvl>
-    <w:lvl w:ilvl="6" w:tplc="84228B8E">
-      <w:start w:val="1"/>
-      <w:numFmt w:val="bullet"/>
-      <w:lvlText w:val="•"/>
-      <w:lvlJc w:val="left"/>
-      <w:pPr>
-        <w:ind w:left="6712" w:hanging="360"/>
-      </w:pPr>
-      <w:rPr>
-        <w:rFonts w:hint="default"/>
-      </w:rPr>
-    </w:lvl>
-    <w:lvl w:ilvl="7" w:tplc="67E05DB2">
-      <w:start w:val="1"/>
-      <w:numFmt w:val="bullet"/>
-      <w:lvlText w:val="•"/>
-      <w:lvlJc w:val="left"/>
-      <w:pPr>
-        <w:ind w:left="7694" w:hanging="360"/>
-      </w:pPr>
-      <w:rPr>
-        <w:rFonts w:hint="default"/>
-      </w:rPr>
-    </w:lvl>
-    <w:lvl w:ilvl="8" w:tplc="00E83344">
-      <w:start w:val="1"/>
-      <w:numFmt w:val="bullet"/>
-      <w:lvlText w:val="•"/>
-      <w:lvlJc w:val="left"/>
-      <w:pPr>
-        <w:ind w:left="8676" w:hanging="360"/>
-      </w:pPr>
-      <w:rPr>
-        <w:rFonts w:hint="default"/>
-      </w:rPr>
-    </w:lvl>
-  </w:abstractNum>
-  <w:abstractNum w:abstractNumId="6" w15:restartNumberingAfterBreak="0">
-    <w:nsid w:val="766D7A07"/>
-    <w:multiLevelType w:val="hybridMultilevel"/>
-    <w:tmpl w:val="5F2C94A4"/>
-    <w:lvl w:ilvl="0" w:tplc="F8043748">
-      <w:start w:val="1"/>
-      <w:numFmt w:val="decimal"/>
-      <w:lvlText w:val="%1."/>
-      <w:lvlJc w:val="left"/>
-      <w:pPr>
-        <w:ind w:left="820" w:hanging="360"/>
-        <w:jc w:val="left"/>
-      </w:pPr>
-      <w:rPr>
-        <w:rFonts w:ascii="Calibri" w:eastAsia="Calibri" w:hAnsi="Calibri" w:hint="default"/>
-        <w:sz w:val="22"/>
-        <w:szCs w:val="22"/>
-      </w:rPr>
-    </w:lvl>
-    <w:lvl w:ilvl="1" w:tplc="1BA4B3B6">
-      <w:start w:val="1"/>
-      <w:numFmt w:val="bullet"/>
-      <w:lvlText w:val="•"/>
-      <w:lvlJc w:val="left"/>
-      <w:pPr>
-        <w:ind w:left="1802" w:hanging="360"/>
-      </w:pPr>
-      <w:rPr>
-        <w:rFonts w:hint="default"/>
-      </w:rPr>
-    </w:lvl>
-    <w:lvl w:ilvl="2" w:tplc="F69A172A">
-      <w:start w:val="1"/>
-      <w:numFmt w:val="bullet"/>
-      <w:lvlText w:val="•"/>
-      <w:lvlJc w:val="left"/>
-      <w:pPr>
-        <w:ind w:left="2784" w:hanging="360"/>
-      </w:pPr>
-      <w:rPr>
-        <w:rFonts w:hint="default"/>
-      </w:rPr>
-    </w:lvl>
-    <w:lvl w:ilvl="3" w:tplc="FA2618CC">
-      <w:start w:val="1"/>
-      <w:numFmt w:val="bullet"/>
-      <w:lvlText w:val="•"/>
-      <w:lvlJc w:val="left"/>
-      <w:pPr>
-        <w:ind w:left="3766" w:hanging="360"/>
-      </w:pPr>
-      <w:rPr>
-        <w:rFonts w:hint="default"/>
-      </w:rPr>
-    </w:lvl>
-    <w:lvl w:ilvl="4" w:tplc="94028856">
-      <w:start w:val="1"/>
-      <w:numFmt w:val="bullet"/>
-      <w:lvlText w:val="•"/>
-      <w:lvlJc w:val="left"/>
-      <w:pPr>
-        <w:ind w:left="4748" w:hanging="360"/>
-      </w:pPr>
-      <w:rPr>
-        <w:rFonts w:hint="default"/>
-      </w:rPr>
-    </w:lvl>
-    <w:lvl w:ilvl="5" w:tplc="CB868466">
-      <w:start w:val="1"/>
-      <w:numFmt w:val="bullet"/>
-      <w:lvlText w:val="•"/>
-      <w:lvlJc w:val="left"/>
-      <w:pPr>
-        <w:ind w:left="5730" w:hanging="360"/>
-      </w:pPr>
-      <w:rPr>
-        <w:rFonts w:hint="default"/>
-      </w:rPr>
-    </w:lvl>
-    <w:lvl w:ilvl="6" w:tplc="AEE8AEBE">
-      <w:start w:val="1"/>
-      <w:numFmt w:val="bullet"/>
-      <w:lvlText w:val="•"/>
-      <w:lvlJc w:val="left"/>
-      <w:pPr>
-        <w:ind w:left="6712" w:hanging="360"/>
-      </w:pPr>
-      <w:rPr>
-        <w:rFonts w:hint="default"/>
-      </w:rPr>
-    </w:lvl>
-    <w:lvl w:ilvl="7" w:tplc="4D505DB6">
-      <w:start w:val="1"/>
-      <w:numFmt w:val="bullet"/>
-      <w:lvlText w:val="•"/>
-      <w:lvlJc w:val="left"/>
-      <w:pPr>
-        <w:ind w:left="7694" w:hanging="360"/>
-      </w:pPr>
-      <w:rPr>
-        <w:rFonts w:hint="default"/>
-      </w:rPr>
-    </w:lvl>
-    <w:lvl w:ilvl="8" w:tplc="61F6A33C">
+    <w:lvl w:ilvl="8" w:tplc="1F80F4AE">
       <w:start w:val="1"/>
       <w:numFmt w:val="bullet"/>
       <w:lvlText w:val="•"/>
@@ -18413,25 +19406,25 @@
     </w:lvl>
   </w:abstractNum>
   <w:num w:numId="1">
+    <w:abstractNumId w:val="5"/>
+  </w:num>
+  <w:num w:numId="2">
+    <w:abstractNumId w:val="0"/>
+  </w:num>
+  <w:num w:numId="3">
+    <w:abstractNumId w:val="6"/>
+  </w:num>
+  <w:num w:numId="4">
+    <w:abstractNumId w:val="4"/>
+  </w:num>
+  <w:num w:numId="5">
     <w:abstractNumId w:val="3"/>
   </w:num>
-  <w:num w:numId="2">
-    <w:abstractNumId w:val="2"/>
-  </w:num>
-  <w:num w:numId="3">
+  <w:num w:numId="6">
     <w:abstractNumId w:val="1"/>
   </w:num>
-  <w:num w:numId="4">
-    <w:abstractNumId w:val="6"/>
-  </w:num>
-  <w:num w:numId="5">
-    <w:abstractNumId w:val="4"/>
-  </w:num>
-  <w:num w:numId="6">
-    <w:abstractNumId w:val="5"/>
-  </w:num>
   <w:num w:numId="7">
-    <w:abstractNumId w:val="0"/>
+    <w:abstractNumId w:val="2"/>
   </w:num>
 </w:numbering>
 </file>
@@ -18520,7 +19513,7 @@
     <w:lsdException w:name="Closing" w:semiHidden="1" w:unhideWhenUsed="1"/>
     <w:lsdException w:name="Signature" w:semiHidden="1" w:unhideWhenUsed="1"/>
     <w:lsdException w:name="Default Paragraph Font" w:semiHidden="1" w:uiPriority="1" w:unhideWhenUsed="1"/>
-    <w:lsdException w:name="Body Text" w:semiHidden="1" w:uiPriority="1" w:unhideWhenUsed="1" w:qFormat="1"/>
+    <w:lsdException w:name="Body Text" w:semiHidden="1" w:unhideWhenUsed="1"/>
     <w:lsdException w:name="Body Text Indent" w:semiHidden="1" w:unhideWhenUsed="1"/>
     <w:lsdException w:name="List Continue" w:semiHidden="1" w:unhideWhenUsed="1"/>
     <w:lsdException w:name="List Continue 2" w:semiHidden="1" w:unhideWhenUsed="1"/>
@@ -18903,7 +19896,7 @@
     <w:link w:val="HeaderChar"/>
     <w:uiPriority w:val="99"/>
     <w:unhideWhenUsed/>
-    <w:rsid w:val="009206D4"/>
+    <w:rsid w:val="00DE1E43"/>
     <w:pPr>
       <w:tabs>
         <w:tab w:val="center" w:pos="4680"/>
@@ -18916,7 +19909,7 @@
     <w:basedOn w:val="DefaultParagraphFont"/>
     <w:link w:val="Header"/>
     <w:uiPriority w:val="99"/>
-    <w:rsid w:val="009206D4"/>
+    <w:rsid w:val="00DE1E43"/>
   </w:style>
   <w:style w:type="paragraph" w:styleId="Footer">
     <w:name w:val="footer"/>
@@ -18924,7 +19917,7 @@
     <w:link w:val="FooterChar"/>
     <w:uiPriority w:val="99"/>
     <w:unhideWhenUsed/>
-    <w:rsid w:val="009206D4"/>
+    <w:rsid w:val="00DE1E43"/>
     <w:pPr>
       <w:tabs>
         <w:tab w:val="center" w:pos="4680"/>
@@ -18937,28 +19930,16 @@
     <w:basedOn w:val="DefaultParagraphFont"/>
     <w:link w:val="Footer"/>
     <w:uiPriority w:val="99"/>
-    <w:rsid w:val="009206D4"/>
+    <w:rsid w:val="00DE1E43"/>
   </w:style>
   <w:style w:type="character" w:styleId="Hyperlink">
     <w:name w:val="Hyperlink"/>
     <w:basedOn w:val="DefaultParagraphFont"/>
     <w:uiPriority w:val="99"/>
     <w:unhideWhenUsed/>
-    <w:rsid w:val="009206D4"/>
+    <w:rsid w:val="00DE1E43"/>
     <w:rPr>
       <w:color w:val="0000FF" w:themeColor="hyperlink"/>
-      <w:u w:val="single"/>
-    </w:rPr>
-  </w:style>
-  <w:style w:type="character" w:styleId="FollowedHyperlink">
-    <w:name w:val="FollowedHyperlink"/>
-    <w:basedOn w:val="DefaultParagraphFont"/>
-    <w:uiPriority w:val="99"/>
-    <w:semiHidden/>
-    <w:unhideWhenUsed/>
-    <w:rsid w:val="009206D4"/>
-    <w:rPr>
-      <w:color w:val="800080" w:themeColor="followedHyperlink"/>
       <w:u w:val="single"/>
     </w:rPr>
   </w:style>

</xml_diff>

<commit_message>
Version 2019.06.28.00:  - Updated the Self-Assigning Instruction
</commit_message>
<xml_diff>
--- a/src/AppBundle/Resources/public/pdf/Referee_Self-Assigning.docx
+++ b/src/AppBundle/Resources/public/pdf/Referee_Self-Assigning.docx
@@ -744,7 +744,19 @@
         <w:rPr>
           <w:spacing w:val="-1"/>
         </w:rPr>
-        <w:t xml:space="preserve"> Wednesday,</w:t>
+        <w:t xml:space="preserve"> </w:t>
+      </w:r>
+      <w:r>
+        <w:rPr>
+          <w:spacing w:val="-1"/>
+        </w:rPr>
+        <w:t>Tuesday 2 July</w:t>
+      </w:r>
+      <w:r>
+        <w:rPr>
+          <w:spacing w:val="-1"/>
+        </w:rPr>
+        <w:t>,</w:t>
       </w:r>
       <w:r>
         <w:t xml:space="preserve"> </w:t>
@@ -3029,8 +3041,6 @@
           <w:t>here</w:t>
         </w:r>
       </w:hyperlink>
-      <w:bookmarkStart w:id="0" w:name="_GoBack"/>
-      <w:bookmarkEnd w:id="0"/>
       <w:r>
         <w:rPr>
           <w:spacing w:val="-1"/>
@@ -8643,7 +8653,6 @@
         <w:rPr>
           <w:spacing w:val="-1"/>
         </w:rPr>
-        <w:lastRenderedPageBreak/>
         <w:t>SIGNING</w:t>
       </w:r>
       <w:r>
@@ -13006,7 +13015,13 @@
         <w:rPr>
           <w:spacing w:val="-1"/>
         </w:rPr>
-        <w:t>just Wednesday</w:t>
+        <w:t>just Tu</w:t>
+      </w:r>
+      <w:r>
+        <w:rPr>
+          <w:spacing w:val="-1"/>
+        </w:rPr>
+        <w:t>esday</w:t>
       </w:r>
       <w:r>
         <w:rPr>
@@ -14184,11 +14199,6 @@
     <w:p>
       <w:pPr>
         <w:spacing w:line="278" w:lineRule="auto"/>
-        <w:sectPr>
-          <w:pgSz w:w="12240" w:h="15840"/>
-          <w:pgMar w:top="1400" w:right="260" w:bottom="940" w:left="1340" w:header="210" w:footer="746" w:gutter="0"/>
-          <w:cols w:space="720"/>
-        </w:sectPr>
       </w:pPr>
     </w:p>
     <w:p>
@@ -14476,7 +14486,13 @@
         <w:rPr>
           <w:spacing w:val="-1"/>
         </w:rPr>
-        <w:t xml:space="preserve"> Wednesday,</w:t>
+        <w:t xml:space="preserve"> Tu</w:t>
+      </w:r>
+      <w:r>
+        <w:rPr>
+          <w:spacing w:val="-1"/>
+        </w:rPr>
+        <w:t>esday,</w:t>
       </w:r>
       <w:r>
         <w:t xml:space="preserve"> </w:t>
@@ -18076,15 +18092,7 @@
         <w:t xml:space="preserve"> smile.</w:t>
       </w:r>
     </w:p>
-    <w:p>
-      <w:pPr>
-        <w:sectPr>
-          <w:pgSz w:w="12240" w:h="15840"/>
-          <w:pgMar w:top="1400" w:right="260" w:bottom="940" w:left="1340" w:header="210" w:footer="746" w:gutter="0"/>
-          <w:cols w:space="720"/>
-        </w:sectPr>
-      </w:pPr>
-    </w:p>
+    <w:p/>
     <w:p>
       <w:pPr>
         <w:pStyle w:val="Heading1"/>
@@ -18094,6 +18102,8 @@
           <w:bCs w:val="0"/>
         </w:rPr>
       </w:pPr>
+      <w:bookmarkStart w:id="0" w:name="_GoBack"/>
+      <w:bookmarkEnd w:id="0"/>
       <w:r>
         <w:rPr>
           <w:spacing w:val="-1"/>
@@ -18371,7 +18381,13 @@
                   <w:rPr>
                     <w:spacing w:val="-1"/>
                   </w:rPr>
-                  <w:t>20181025.docx</w:t>
+                  <w:t>20190628</w:t>
+                </w:r>
+                <w:r>
+                  <w:rPr>
+                    <w:spacing w:val="-1"/>
+                  </w:rPr>
+                  <w:t>.docx</w:t>
                 </w:r>
               </w:p>
             </w:txbxContent>
@@ -18428,10 +18444,19 @@
                   <w:t xml:space="preserve"> </w:t>
                 </w:r>
                 <w:r>
+                  <w:t>201</w:t>
+                </w:r>
+                <w:r>
                   <w:rPr>
                     <w:spacing w:val="-1"/>
                   </w:rPr>
-                  <w:t>20181025.docx</w:t>
+                  <w:t>90628</w:t>
+                </w:r>
+                <w:r>
+                  <w:rPr>
+                    <w:spacing w:val="-1"/>
+                  </w:rPr>
+                  <w:t>.docx</w:t>
                 </w:r>
               </w:p>
             </w:txbxContent>

</xml_diff>

<commit_message>
Updated links in instruction
</commit_message>
<xml_diff>
--- a/src/AppBundle/Resources/public/pdf/Referee_Self-Assigning.docx
+++ b/src/AppBundle/Resources/public/pdf/Referee_Self-Assigning.docx
@@ -4123,7 +4123,7 @@
           <w:spacing w:val="-1"/>
           <w:u w:val="single" w:color="0000FF"/>
         </w:rPr>
-        <w:instrText xml:space="preserve"> HYPERLINK "https://ng2019.zayso.org/textalerts" </w:instrText>
+        <w:instrText>HYPERLINK "https://ng2019.ayso1ref.com/textalerts"</w:instrText>
       </w:r>
       <w:r>
         <w:rPr>
@@ -4131,6 +4131,13 @@
           <w:spacing w:val="-1"/>
           <w:u w:val="single" w:color="0000FF"/>
         </w:rPr>
+      </w:r>
+      <w:r>
+        <w:rPr>
+          <w:color w:val="0000FF"/>
+          <w:spacing w:val="-1"/>
+          <w:u w:val="single" w:color="0000FF"/>
+        </w:rPr>
         <w:fldChar w:fldCharType="separate"/>
       </w:r>
       <w:r>
@@ -4139,7 +4146,7 @@
           <w:spacing w:val="-1"/>
           <w:u w:color="0000FF"/>
         </w:rPr>
-        <w:t>https://ng2019.zayso.org/textalerts</w:t>
+        <w:t>https://ng2019.ayso1ref.com/textalerts</w:t>
       </w:r>
       <w:r>
         <w:rPr>
@@ -4295,7 +4302,7 @@
             <w:spacing w:val="-1"/>
             <w:u w:color="0000FF"/>
           </w:rPr>
-          <w:t>https://ng2019.zayso.org</w:t>
+          <w:t>https://ng2019.ayso1ref.com</w:t>
         </w:r>
       </w:hyperlink>
     </w:p>
@@ -4654,7 +4661,7 @@
             <w:spacing w:val="-1"/>
             <w:u w:color="0000FF"/>
           </w:rPr>
-          <w:t>https://ng2019.zayso.org/user/password/reset-request</w:t>
+          <w:t>https://ng2019.ayso1ref.com/user/password/reset-request</w:t>
         </w:r>
       </w:hyperlink>
       <w:r>
@@ -16746,6 +16753,8 @@
           </w:rPr>
           <w:t>click</w:t>
         </w:r>
+        <w:bookmarkStart w:id="0" w:name="_GoBack"/>
+        <w:bookmarkEnd w:id="0"/>
         <w:r>
           <w:rPr>
             <w:color w:val="0000FF"/>
@@ -17836,7 +17845,7 @@
             <w:spacing w:val="-1"/>
             <w:u w:val="single" w:color="0000FF"/>
           </w:rPr>
-          <w:t>http://ng2019.zayso.org/textalerts</w:t>
+          <w:t>https://ng2016.ayso1ref.com/textalerts</w:t>
         </w:r>
       </w:hyperlink>
       <w:r>
@@ -18102,8 +18111,6 @@
           <w:bCs w:val="0"/>
         </w:rPr>
       </w:pPr>
-      <w:bookmarkStart w:id="0" w:name="_GoBack"/>
-      <w:bookmarkEnd w:id="0"/>
       <w:r>
         <w:rPr>
           <w:spacing w:val="-1"/>

</xml_diff>